<commit_message>
Small changes of cardinality in schemas, Word document almost finished.
</commit_message>
<xml_diff>
--- a/Skarica, Stolic-P1-2015-05-11.docx
+++ b/Skarica, Stolic-P1-2015-05-11.docx
@@ -2,6 +2,26 @@
 <file path=word/document.xml><?xml version="1.0" encoding="utf-8"?>
 <w:document xmlns:wpc="http://schemas.microsoft.com/office/word/2010/wordprocessingCanvas" xmlns:mc="http://schemas.openxmlformats.org/markup-compatibility/2006" xmlns:o="urn:schemas-microsoft-com:office:office" xmlns:r="http://schemas.openxmlformats.org/officeDocument/2006/relationships" xmlns:m="http://schemas.openxmlformats.org/officeDocument/2006/math" xmlns:v="urn:schemas-microsoft-com:vml" xmlns:wp14="http://schemas.microsoft.com/office/word/2010/wordprocessingDrawing" xmlns:wp="http://schemas.openxmlformats.org/drawingml/2006/wordprocessingDrawing" xmlns:w10="urn:schemas-microsoft-com:office:word" xmlns:w="http://schemas.openxmlformats.org/wordprocessingml/2006/main" xmlns:w14="http://schemas.microsoft.com/office/word/2010/wordml" xmlns:w15="http://schemas.microsoft.com/office/word/2012/wordml" xmlns:wpg="http://schemas.microsoft.com/office/word/2010/wordprocessingGroup" xmlns:wpi="http://schemas.microsoft.com/office/word/2010/wordprocessingInk" xmlns:wne="http://schemas.microsoft.com/office/word/2006/wordml" xmlns:wps="http://schemas.microsoft.com/office/word/2010/wordprocessingShape" mc:Ignorable="w14 w15 wp14">
   <w:body>
+    <w:p>
+      <w:pPr>
+        <w:jc w:val="center"/>
+        <w:rPr>
+          <w:rFonts w:ascii="Times New Roman" w:hAnsi="Times New Roman" w:cs="Times New Roman"/>
+          <w:b/>
+          <w:sz w:val="24"/>
+        </w:rPr>
+      </w:pPr>
+    </w:p>
+    <w:p>
+      <w:pPr>
+        <w:jc w:val="center"/>
+        <w:rPr>
+          <w:rFonts w:ascii="Times New Roman" w:hAnsi="Times New Roman" w:cs="Times New Roman"/>
+          <w:b/>
+          <w:sz w:val="24"/>
+        </w:rPr>
+      </w:pPr>
+    </w:p>
     <w:p>
       <w:pPr>
         <w:jc w:val="center"/>
@@ -395,7 +415,59 @@
                                   </w14:gradFill>
                                 </w14:textFill>
                               </w:rPr>
-                              <w:t xml:space="preserve">Hypermedia Web Applications </w:t>
+                              <w:t>Hypermedia Applications</w:t>
+                            </w:r>
+                            <w:r>
+                              <w:rPr>
+                                <w:spacing w:val="0"/>
+                                <w:sz w:val="72"/>
+                                <w:szCs w:val="72"/>
+                                <w14:textOutline w14:w="0" w14:cap="flat" w14:cmpd="sng" w14:algn="ctr">
+                                  <w14:noFill/>
+                                  <w14:prstDash w14:val="solid"/>
+                                  <w14:round/>
+                                </w14:textOutline>
+                                <w14:textFill>
+                                  <w14:gradFill>
+                                    <w14:gsLst>
+                                      <w14:gs w14:pos="21000">
+                                        <w14:srgbClr w14:val="53575C"/>
+                                      </w14:gs>
+                                      <w14:gs w14:pos="88000">
+                                        <w14:srgbClr w14:val="C5C7CA"/>
+                                      </w14:gs>
+                                    </w14:gsLst>
+                                    <w14:lin w14:ang="5400000" w14:scaled="0"/>
+                                  </w14:gradFill>
+                                </w14:textFill>
+                              </w:rPr>
+                              <w:t xml:space="preserve"> (Web and Multimedia)</w:t>
+                            </w:r>
+                            <w:r>
+                              <w:rPr>
+                                <w:spacing w:val="0"/>
+                                <w:sz w:val="72"/>
+                                <w:szCs w:val="72"/>
+                                <w14:textOutline w14:w="0" w14:cap="flat" w14:cmpd="sng" w14:algn="ctr">
+                                  <w14:noFill/>
+                                  <w14:prstDash w14:val="solid"/>
+                                  <w14:round/>
+                                </w14:textOutline>
+                                <w14:textFill>
+                                  <w14:gradFill>
+                                    <w14:gsLst>
+                                      <w14:gs w14:pos="21000">
+                                        <w14:srgbClr w14:val="53575C"/>
+                                      </w14:gs>
+                                      <w14:gs w14:pos="88000">
+                                        <w14:srgbClr w14:val="C5C7CA"/>
+                                      </w14:gs>
+                                    </w14:gsLst>
+                                    <w14:lin w14:ang="5400000" w14:scaled="0"/>
+                                  </w14:gradFill>
+                                </w14:textFill>
+                              </w:rPr>
+                              <w:t xml:space="preserve"> </w:t>
                             </w:r>
                             <w:r>
                               <w:rPr>
@@ -495,7 +567,59 @@
                             </w14:gradFill>
                           </w14:textFill>
                         </w:rPr>
-                        <w:t xml:space="preserve">Hypermedia Web Applications </w:t>
+                        <w:t>Hypermedia Applications</w:t>
+                      </w:r>
+                      <w:r>
+                        <w:rPr>
+                          <w:spacing w:val="0"/>
+                          <w:sz w:val="72"/>
+                          <w:szCs w:val="72"/>
+                          <w14:textOutline w14:w="0" w14:cap="flat" w14:cmpd="sng" w14:algn="ctr">
+                            <w14:noFill/>
+                            <w14:prstDash w14:val="solid"/>
+                            <w14:round/>
+                          </w14:textOutline>
+                          <w14:textFill>
+                            <w14:gradFill>
+                              <w14:gsLst>
+                                <w14:gs w14:pos="21000">
+                                  <w14:srgbClr w14:val="53575C"/>
+                                </w14:gs>
+                                <w14:gs w14:pos="88000">
+                                  <w14:srgbClr w14:val="C5C7CA"/>
+                                </w14:gs>
+                              </w14:gsLst>
+                              <w14:lin w14:ang="5400000" w14:scaled="0"/>
+                            </w14:gradFill>
+                          </w14:textFill>
+                        </w:rPr>
+                        <w:t xml:space="preserve"> (Web and Multimedia)</w:t>
+                      </w:r>
+                      <w:r>
+                        <w:rPr>
+                          <w:spacing w:val="0"/>
+                          <w:sz w:val="72"/>
+                          <w:szCs w:val="72"/>
+                          <w14:textOutline w14:w="0" w14:cap="flat" w14:cmpd="sng" w14:algn="ctr">
+                            <w14:noFill/>
+                            <w14:prstDash w14:val="solid"/>
+                            <w14:round/>
+                          </w14:textOutline>
+                          <w14:textFill>
+                            <w14:gradFill>
+                              <w14:gsLst>
+                                <w14:gs w14:pos="21000">
+                                  <w14:srgbClr w14:val="53575C"/>
+                                </w14:gs>
+                                <w14:gs w14:pos="88000">
+                                  <w14:srgbClr w14:val="C5C7CA"/>
+                                </w14:gs>
+                              </w14:gsLst>
+                              <w14:lin w14:ang="5400000" w14:scaled="0"/>
+                            </w14:gradFill>
+                          </w14:textFill>
+                        </w:rPr>
+                        <w:t xml:space="preserve"> </w:t>
                       </w:r>
                       <w:r>
                         <w:rPr>
@@ -912,81 +1036,6 @@
           <w:sz w:val="24"/>
         </w:rPr>
       </w:pPr>
-      <w:r>
-        <w:rPr>
-          <w:rFonts w:ascii="Times New Roman" w:hAnsi="Times New Roman" w:cs="Times New Roman"/>
-          <w:sz w:val="24"/>
-        </w:rPr>
-        <w:t>Nemanja Stolic    814842</w:t>
-      </w:r>
-    </w:p>
-    <w:p>
-      <w:pPr>
-        <w:jc w:val="center"/>
-        <w:rPr>
-          <w:rFonts w:ascii="Times New Roman" w:hAnsi="Times New Roman" w:cs="Times New Roman"/>
-          <w:sz w:val="24"/>
-        </w:rPr>
-      </w:pPr>
-      <w:proofErr w:type="spellStart"/>
-      <w:r>
-        <w:rPr>
-          <w:rFonts w:ascii="Times New Roman" w:hAnsi="Times New Roman" w:cs="Times New Roman"/>
-          <w:sz w:val="24"/>
-        </w:rPr>
-        <w:t>Mirjam</w:t>
-      </w:r>
-      <w:proofErr w:type="spellEnd"/>
-      <w:r>
-        <w:rPr>
-          <w:rFonts w:ascii="Times New Roman" w:hAnsi="Times New Roman" w:cs="Times New Roman"/>
-          <w:sz w:val="24"/>
-        </w:rPr>
-        <w:t xml:space="preserve"> </w:t>
-      </w:r>
-      <w:proofErr w:type="spellStart"/>
-      <w:r>
-        <w:rPr>
-          <w:rFonts w:ascii="Times New Roman" w:hAnsi="Times New Roman" w:cs="Times New Roman"/>
-          <w:sz w:val="24"/>
-        </w:rPr>
-        <w:t>Skarica</w:t>
-      </w:r>
-      <w:proofErr w:type="spellEnd"/>
-      <w:r>
-        <w:rPr>
-          <w:rFonts w:ascii="Times New Roman" w:hAnsi="Times New Roman" w:cs="Times New Roman"/>
-          <w:sz w:val="24"/>
-        </w:rPr>
-        <w:t xml:space="preserve">    8*****</w:t>
-      </w:r>
-    </w:p>
-    <w:p>
-      <w:pPr>
-        <w:jc w:val="center"/>
-        <w:rPr>
-          <w:rFonts w:ascii="Times New Roman" w:hAnsi="Times New Roman" w:cs="Times New Roman"/>
-          <w:sz w:val="24"/>
-        </w:rPr>
-      </w:pPr>
-    </w:p>
-    <w:p>
-      <w:pPr>
-        <w:jc w:val="center"/>
-        <w:rPr>
-          <w:rFonts w:ascii="Times New Roman" w:hAnsi="Times New Roman" w:cs="Times New Roman"/>
-          <w:sz w:val="24"/>
-        </w:rPr>
-      </w:pPr>
-    </w:p>
-    <w:p>
-      <w:pPr>
-        <w:jc w:val="center"/>
-        <w:rPr>
-          <w:rFonts w:ascii="Times New Roman" w:hAnsi="Times New Roman" w:cs="Times New Roman"/>
-          <w:sz w:val="24"/>
-        </w:rPr>
-      </w:pPr>
     </w:p>
     <w:p>
       <w:pPr>
@@ -1040,15 +1089,7 @@
             <w:rPr>
               <w:rFonts w:ascii="Times New Roman" w:hAnsi="Times New Roman" w:cs="Times New Roman"/>
             </w:rPr>
-            <w:t>Conte</w:t>
-          </w:r>
-          <w:bookmarkStart w:id="8" w:name="_GoBack"/>
-          <w:bookmarkEnd w:id="8"/>
-          <w:r>
-            <w:rPr>
-              <w:rFonts w:ascii="Times New Roman" w:hAnsi="Times New Roman" w:cs="Times New Roman"/>
-            </w:rPr>
-            <w:t>nts</w:t>
+            <w:t>Contents</w:t>
           </w:r>
         </w:p>
         <w:p>
@@ -1448,6 +1489,174 @@
     </w:p>
     <w:p>
       <w:pPr>
+        <w:jc w:val="center"/>
+        <w:rPr>
+          <w:rFonts w:ascii="Times New Roman" w:hAnsi="Times New Roman" w:cs="Times New Roman"/>
+          <w:sz w:val="24"/>
+        </w:rPr>
+      </w:pPr>
+    </w:p>
+    <w:p>
+      <w:pPr>
+        <w:jc w:val="center"/>
+        <w:rPr>
+          <w:rFonts w:ascii="Times New Roman" w:hAnsi="Times New Roman" w:cs="Times New Roman"/>
+          <w:sz w:val="24"/>
+        </w:rPr>
+      </w:pPr>
+    </w:p>
+    <w:p>
+      <w:pPr>
+        <w:jc w:val="center"/>
+        <w:rPr>
+          <w:rFonts w:ascii="Times New Roman" w:hAnsi="Times New Roman" w:cs="Times New Roman"/>
+          <w:sz w:val="24"/>
+        </w:rPr>
+      </w:pPr>
+    </w:p>
+    <w:p>
+      <w:pPr>
+        <w:jc w:val="center"/>
+        <w:rPr>
+          <w:rFonts w:ascii="Times New Roman" w:hAnsi="Times New Roman" w:cs="Times New Roman"/>
+          <w:sz w:val="24"/>
+        </w:rPr>
+      </w:pPr>
+    </w:p>
+    <w:p>
+      <w:pPr>
+        <w:jc w:val="center"/>
+        <w:rPr>
+          <w:rFonts w:ascii="Times New Roman" w:hAnsi="Times New Roman" w:cs="Times New Roman"/>
+          <w:sz w:val="24"/>
+        </w:rPr>
+      </w:pPr>
+    </w:p>
+    <w:p>
+      <w:pPr>
+        <w:jc w:val="center"/>
+        <w:rPr>
+          <w:rFonts w:ascii="Times New Roman" w:hAnsi="Times New Roman" w:cs="Times New Roman"/>
+          <w:sz w:val="24"/>
+        </w:rPr>
+      </w:pPr>
+    </w:p>
+    <w:p>
+      <w:pPr>
+        <w:jc w:val="center"/>
+        <w:rPr>
+          <w:rFonts w:ascii="Times New Roman" w:hAnsi="Times New Roman" w:cs="Times New Roman"/>
+          <w:sz w:val="24"/>
+        </w:rPr>
+      </w:pPr>
+    </w:p>
+    <w:p>
+      <w:pPr>
+        <w:jc w:val="center"/>
+        <w:rPr>
+          <w:rFonts w:ascii="Times New Roman" w:hAnsi="Times New Roman" w:cs="Times New Roman"/>
+          <w:sz w:val="24"/>
+        </w:rPr>
+      </w:pPr>
+    </w:p>
+    <w:p>
+      <w:pPr>
+        <w:jc w:val="center"/>
+        <w:rPr>
+          <w:rFonts w:ascii="Times New Roman" w:hAnsi="Times New Roman" w:cs="Times New Roman"/>
+          <w:sz w:val="24"/>
+        </w:rPr>
+      </w:pPr>
+    </w:p>
+    <w:p>
+      <w:pPr>
+        <w:jc w:val="center"/>
+        <w:rPr>
+          <w:rFonts w:ascii="Times New Roman" w:hAnsi="Times New Roman" w:cs="Times New Roman"/>
+          <w:sz w:val="24"/>
+        </w:rPr>
+      </w:pPr>
+    </w:p>
+    <w:p>
+      <w:pPr>
+        <w:jc w:val="center"/>
+        <w:rPr>
+          <w:rFonts w:ascii="Times New Roman" w:hAnsi="Times New Roman" w:cs="Times New Roman"/>
+          <w:sz w:val="24"/>
+        </w:rPr>
+      </w:pPr>
+    </w:p>
+    <w:p>
+      <w:pPr>
+        <w:jc w:val="center"/>
+        <w:rPr>
+          <w:rFonts w:ascii="Times New Roman" w:hAnsi="Times New Roman" w:cs="Times New Roman"/>
+          <w:sz w:val="24"/>
+        </w:rPr>
+      </w:pPr>
+    </w:p>
+    <w:p>
+      <w:pPr>
+        <w:jc w:val="center"/>
+        <w:rPr>
+          <w:rFonts w:ascii="Times New Roman" w:hAnsi="Times New Roman" w:cs="Times New Roman"/>
+          <w:sz w:val="24"/>
+        </w:rPr>
+      </w:pPr>
+    </w:p>
+    <w:p>
+      <w:pPr>
+        <w:jc w:val="center"/>
+        <w:rPr>
+          <w:rFonts w:ascii="Times New Roman" w:hAnsi="Times New Roman" w:cs="Times New Roman"/>
+          <w:sz w:val="24"/>
+        </w:rPr>
+      </w:pPr>
+    </w:p>
+    <w:p>
+      <w:pPr>
+        <w:jc w:val="center"/>
+        <w:rPr>
+          <w:rFonts w:ascii="Times New Roman" w:hAnsi="Times New Roman" w:cs="Times New Roman"/>
+          <w:sz w:val="24"/>
+        </w:rPr>
+      </w:pPr>
+    </w:p>
+    <w:p>
+      <w:pPr>
+        <w:jc w:val="center"/>
+        <w:rPr>
+          <w:rFonts w:ascii="Times New Roman" w:hAnsi="Times New Roman" w:cs="Times New Roman"/>
+          <w:sz w:val="24"/>
+        </w:rPr>
+      </w:pPr>
+    </w:p>
+    <w:p>
+      <w:pPr>
+        <w:rPr>
+          <w:rFonts w:ascii="Times New Roman" w:hAnsi="Times New Roman" w:cs="Times New Roman"/>
+          <w:sz w:val="24"/>
+        </w:rPr>
+      </w:pPr>
+    </w:p>
+    <w:p>
+      <w:pPr>
+        <w:rPr>
+          <w:rFonts w:ascii="Times New Roman" w:hAnsi="Times New Roman" w:cs="Times New Roman"/>
+          <w:sz w:val="24"/>
+        </w:rPr>
+      </w:pPr>
+    </w:p>
+    <w:p>
+      <w:pPr>
+        <w:rPr>
+          <w:rFonts w:ascii="Times New Roman" w:hAnsi="Times New Roman" w:cs="Times New Roman"/>
+          <w:sz w:val="24"/>
+        </w:rPr>
+      </w:pPr>
+    </w:p>
+    <w:p>
+      <w:pPr>
         <w:rPr>
           <w:rFonts w:ascii="Times New Roman" w:hAnsi="Times New Roman" w:cs="Times New Roman"/>
           <w:sz w:val="24"/>
@@ -1459,81 +1668,2390 @@
         <w:pStyle w:val="Heading1"/>
         <w:numPr>
           <w:ilvl w:val="0"/>
-          <w:numId w:val="1"/>
+          <w:numId w:val="44"/>
         </w:numPr>
-        <w:spacing w:before="480" w:line="360" w:lineRule="auto"/>
+      </w:pPr>
+      <w:bookmarkStart w:id="8" w:name="_Toc385886074"/>
+      <w:bookmarkStart w:id="9" w:name="_Toc386338112"/>
+      <w:bookmarkStart w:id="10" w:name="_Toc418704413"/>
+      <w:r>
+        <w:t>Purpose</w:t>
+      </w:r>
+      <w:bookmarkEnd w:id="8"/>
+      <w:bookmarkEnd w:id="9"/>
+      <w:bookmarkEnd w:id="10"/>
+    </w:p>
+    <w:p>
+      <w:pPr>
+        <w:spacing w:before="240" w:line="360" w:lineRule="auto"/>
+        <w:ind w:firstLine="720"/>
+        <w:jc w:val="both"/>
         <w:rPr>
           <w:rFonts w:ascii="Times New Roman" w:hAnsi="Times New Roman" w:cs="Times New Roman"/>
           <w:sz w:val="24"/>
           <w:szCs w:val="24"/>
         </w:rPr>
       </w:pPr>
-      <w:bookmarkStart w:id="9" w:name="_Toc386338111"/>
-      <w:bookmarkStart w:id="10" w:name="_Toc418704412"/>
       <w:r>
         <w:rPr>
           <w:rFonts w:ascii="Times New Roman" w:hAnsi="Times New Roman" w:cs="Times New Roman"/>
           <w:sz w:val="24"/>
           <w:szCs w:val="24"/>
         </w:rPr>
-        <w:t>Introduction</w:t>
-      </w:r>
-      <w:bookmarkEnd w:id="9"/>
-      <w:bookmarkEnd w:id="10"/>
-    </w:p>
-    <w:p>
-      <w:pPr>
-        <w:pStyle w:val="Heading2"/>
-        <w:numPr>
-          <w:ilvl w:val="1"/>
-          <w:numId w:val="1"/>
-        </w:numPr>
-        <w:spacing w:before="200" w:line="360" w:lineRule="auto"/>
+        <w:t xml:space="preserve">This document has the aim to </w:t>
+      </w:r>
+      <w:r>
         <w:rPr>
           <w:rFonts w:ascii="Times New Roman" w:hAnsi="Times New Roman" w:cs="Times New Roman"/>
           <w:sz w:val="24"/>
           <w:szCs w:val="24"/>
         </w:rPr>
-      </w:pPr>
-      <w:bookmarkStart w:id="11" w:name="_Toc385886074"/>
-      <w:bookmarkStart w:id="12" w:name="_Toc386338112"/>
-      <w:bookmarkStart w:id="13" w:name="_Toc418704413"/>
+        <w:t>describe design and prototyping steps “Big Gym”</w:t>
+      </w:r>
       <w:r>
         <w:rPr>
           <w:rFonts w:ascii="Times New Roman" w:hAnsi="Times New Roman" w:cs="Times New Roman"/>
           <w:sz w:val="24"/>
           <w:szCs w:val="24"/>
         </w:rPr>
-        <w:t>Purpose</w:t>
-      </w:r>
+        <w:t xml:space="preserve"> </w:t>
+      </w:r>
+      <w:r>
+        <w:rPr>
+          <w:rFonts w:ascii="Times New Roman" w:hAnsi="Times New Roman" w:cs="Times New Roman"/>
+          <w:sz w:val="24"/>
+          <w:szCs w:val="24"/>
+        </w:rPr>
+        <w:t xml:space="preserve">web </w:t>
+      </w:r>
+      <w:r>
+        <w:rPr>
+          <w:rFonts w:ascii="Times New Roman" w:hAnsi="Times New Roman" w:cs="Times New Roman"/>
+          <w:sz w:val="24"/>
+          <w:szCs w:val="24"/>
+        </w:rPr>
+        <w:t xml:space="preserve">application assigned as a project in the </w:t>
+      </w:r>
+      <w:r>
+        <w:rPr>
+          <w:rFonts w:ascii="Times New Roman" w:hAnsi="Times New Roman" w:cs="Times New Roman"/>
+          <w:sz w:val="24"/>
+          <w:szCs w:val="24"/>
+        </w:rPr>
+        <w:t>“Hypermedia Applications (Web and Multimedia)”</w:t>
+      </w:r>
+      <w:r>
+        <w:rPr>
+          <w:rFonts w:ascii="Times New Roman" w:hAnsi="Times New Roman" w:cs="Times New Roman"/>
+          <w:sz w:val="24"/>
+          <w:szCs w:val="24"/>
+        </w:rPr>
+        <w:t xml:space="preserve"> course at </w:t>
+      </w:r>
+      <w:proofErr w:type="spellStart"/>
+      <w:r>
+        <w:rPr>
+          <w:rFonts w:ascii="Times New Roman" w:hAnsi="Times New Roman" w:cs="Times New Roman"/>
+          <w:sz w:val="24"/>
+          <w:szCs w:val="24"/>
+        </w:rPr>
+        <w:t>Politecnico</w:t>
+      </w:r>
+      <w:proofErr w:type="spellEnd"/>
+      <w:r>
+        <w:rPr>
+          <w:rFonts w:ascii="Times New Roman" w:hAnsi="Times New Roman" w:cs="Times New Roman"/>
+          <w:sz w:val="24"/>
+          <w:szCs w:val="24"/>
+        </w:rPr>
+        <w:t xml:space="preserve"> di Milano. </w:t>
+      </w:r>
+    </w:p>
+    <w:p>
+      <w:pPr>
+        <w:pStyle w:val="Heading1"/>
+        <w:numPr>
+          <w:ilvl w:val="0"/>
+          <w:numId w:val="44"/>
+        </w:numPr>
+      </w:pPr>
+      <w:r>
+        <w:t>Brief introduction</w:t>
+      </w:r>
+    </w:p>
+    <w:p>
+      <w:pPr>
+        <w:spacing w:before="240" w:line="360" w:lineRule="auto"/>
+        <w:ind w:firstLine="720"/>
+        <w:jc w:val="both"/>
+        <w:rPr>
+          <w:rFonts w:ascii="Times New Roman" w:hAnsi="Times New Roman" w:cs="Times New Roman"/>
+          <w:sz w:val="24"/>
+          <w:szCs w:val="24"/>
+        </w:rPr>
+      </w:pPr>
+      <w:r>
+        <w:rPr>
+          <w:rFonts w:ascii="Times New Roman" w:hAnsi="Times New Roman" w:cs="Times New Roman"/>
+          <w:sz w:val="24"/>
+          <w:szCs w:val="24"/>
+        </w:rPr>
+        <w:t xml:space="preserve">The document </w:t>
+      </w:r>
+      <w:r>
+        <w:rPr>
+          <w:rFonts w:ascii="Times New Roman" w:hAnsi="Times New Roman" w:cs="Times New Roman"/>
+          <w:sz w:val="24"/>
+          <w:szCs w:val="24"/>
+        </w:rPr>
+        <w:t>provides</w:t>
+      </w:r>
+      <w:r>
+        <w:rPr>
+          <w:rFonts w:ascii="Times New Roman" w:hAnsi="Times New Roman" w:cs="Times New Roman"/>
+          <w:sz w:val="24"/>
+          <w:szCs w:val="24"/>
+        </w:rPr>
+        <w:t xml:space="preserve"> detailed procedure of developing </w:t>
+      </w:r>
+      <w:r>
+        <w:rPr>
+          <w:rFonts w:ascii="Times New Roman" w:hAnsi="Times New Roman" w:cs="Times New Roman"/>
+          <w:sz w:val="24"/>
+          <w:szCs w:val="24"/>
+        </w:rPr>
+        <w:t>web application from conceptual design, upgrading it to logical design and finally to page design. After page design is introduced, it is going to be the basis for developing interactive mockup describe at the end of this document.</w:t>
+      </w:r>
+    </w:p>
+    <w:p>
+      <w:pPr>
+        <w:pStyle w:val="Heading1"/>
+        <w:numPr>
+          <w:ilvl w:val="0"/>
+          <w:numId w:val="44"/>
+        </w:numPr>
+      </w:pPr>
+      <w:r>
+        <w:t>Conceptual design</w:t>
+      </w:r>
+      <w:r>
+        <w:t xml:space="preserve"> (C-IDM)</w:t>
+      </w:r>
+    </w:p>
+    <w:p>
+      <w:pPr>
+        <w:spacing w:before="240" w:line="360" w:lineRule="auto"/>
+        <w:ind w:firstLine="720"/>
+        <w:jc w:val="both"/>
+        <w:rPr>
+          <w:rFonts w:ascii="Times New Roman" w:hAnsi="Times New Roman" w:cs="Times New Roman"/>
+          <w:sz w:val="24"/>
+          <w:szCs w:val="24"/>
+        </w:rPr>
+      </w:pPr>
+      <w:r>
+        <w:rPr>
+          <w:rFonts w:ascii="Times New Roman" w:hAnsi="Times New Roman" w:cs="Times New Roman"/>
+          <w:sz w:val="24"/>
+          <w:szCs w:val="24"/>
+        </w:rPr>
+        <w:t xml:space="preserve">Conceptual design is made </w:t>
+      </w:r>
+      <w:r>
+        <w:rPr>
+          <w:rFonts w:ascii="Times New Roman" w:hAnsi="Times New Roman" w:cs="Times New Roman"/>
+          <w:sz w:val="24"/>
+          <w:szCs w:val="24"/>
+        </w:rPr>
+        <w:t>with respect to the</w:t>
+      </w:r>
+      <w:r>
+        <w:rPr>
+          <w:rFonts w:ascii="Times New Roman" w:hAnsi="Times New Roman" w:cs="Times New Roman"/>
+          <w:sz w:val="24"/>
+          <w:szCs w:val="24"/>
+        </w:rPr>
+        <w:t xml:space="preserve"> specifications published in reference document “</w:t>
+      </w:r>
+      <w:r>
+        <w:rPr>
+          <w:rFonts w:ascii="Times New Roman" w:hAnsi="Times New Roman" w:cs="Times New Roman"/>
+          <w:sz w:val="24"/>
+          <w:szCs w:val="24"/>
+        </w:rPr>
+        <w:t>BIG_GYM_project_HYP2014-15-Beep-V2</w:t>
+      </w:r>
+      <w:r>
+        <w:rPr>
+          <w:rFonts w:ascii="Times New Roman" w:hAnsi="Times New Roman" w:cs="Times New Roman"/>
+          <w:sz w:val="24"/>
+          <w:szCs w:val="24"/>
+        </w:rPr>
+        <w:t xml:space="preserve">” that was provided by professor Franca </w:t>
+      </w:r>
+      <w:proofErr w:type="spellStart"/>
+      <w:r>
+        <w:rPr>
+          <w:rFonts w:ascii="Times New Roman" w:hAnsi="Times New Roman" w:cs="Times New Roman"/>
+          <w:sz w:val="24"/>
+          <w:szCs w:val="24"/>
+        </w:rPr>
+        <w:t>Garzotto</w:t>
+      </w:r>
+      <w:proofErr w:type="spellEnd"/>
+      <w:r>
+        <w:rPr>
+          <w:rFonts w:ascii="Times New Roman" w:hAnsi="Times New Roman" w:cs="Times New Roman"/>
+          <w:sz w:val="24"/>
+          <w:szCs w:val="24"/>
+        </w:rPr>
+        <w:t xml:space="preserve">. </w:t>
+      </w:r>
+    </w:p>
+    <w:p>
+      <w:pPr>
+        <w:spacing w:before="240" w:line="360" w:lineRule="auto"/>
+        <w:ind w:firstLine="357"/>
+        <w:jc w:val="both"/>
+        <w:rPr>
+          <w:rFonts w:ascii="Times New Roman" w:hAnsi="Times New Roman" w:cs="Times New Roman"/>
+          <w:sz w:val="24"/>
+          <w:szCs w:val="24"/>
+        </w:rPr>
+      </w:pPr>
+      <w:r>
+        <w:rPr>
+          <w:rFonts w:ascii="Times New Roman" w:hAnsi="Times New Roman" w:cs="Times New Roman"/>
+          <w:sz w:val="24"/>
+          <w:szCs w:val="24"/>
+        </w:rPr>
+        <w:t>Short outline:</w:t>
+      </w:r>
+    </w:p>
+    <w:p>
+      <w:pPr>
+        <w:pStyle w:val="Default"/>
+        <w:rPr>
+          <w:b/>
+          <w:bCs/>
+          <w:sz w:val="22"/>
+          <w:szCs w:val="22"/>
+        </w:rPr>
+      </w:pPr>
+    </w:p>
+    <w:p>
+      <w:pPr>
+        <w:pStyle w:val="Default"/>
+        <w:rPr>
+          <w:b/>
+          <w:bCs/>
+          <w:sz w:val="22"/>
+          <w:szCs w:val="22"/>
+        </w:rPr>
+        <w:sectPr>
+          <w:footerReference w:type="default" r:id="rId10"/>
+          <w:headerReference w:type="first" r:id="rId11"/>
+          <w:pgSz w:w="11906" w:h="16838"/>
+          <w:pgMar w:top="1440" w:right="1440" w:bottom="1440" w:left="1440" w:header="708" w:footer="708" w:gutter="0"/>
+          <w:cols w:space="708"/>
+          <w:titlePg/>
+          <w:docGrid w:linePitch="360"/>
+        </w:sectPr>
+      </w:pPr>
+    </w:p>
+    <w:p>
+      <w:pPr>
+        <w:pStyle w:val="Default"/>
+        <w:rPr>
+          <w:sz w:val="22"/>
+          <w:szCs w:val="22"/>
+        </w:rPr>
+      </w:pPr>
+      <w:r>
+        <w:rPr>
+          <w:b/>
+          <w:bCs/>
+          <w:sz w:val="22"/>
+          <w:szCs w:val="22"/>
+        </w:rPr>
+        <w:lastRenderedPageBreak/>
+        <w:t xml:space="preserve">SINGLE TOPICS </w:t>
+      </w:r>
+    </w:p>
+    <w:p>
+      <w:pPr>
+        <w:pStyle w:val="Default"/>
+        <w:spacing w:after="25"/>
+        <w:rPr>
+          <w:sz w:val="22"/>
+          <w:szCs w:val="22"/>
+        </w:rPr>
+      </w:pPr>
+      <w:r>
+        <w:rPr>
+          <w:b/>
+          <w:bCs/>
+          <w:sz w:val="22"/>
+          <w:szCs w:val="22"/>
+        </w:rPr>
+        <w:t xml:space="preserve">1. OUR GYM </w:t>
+      </w:r>
+    </w:p>
+    <w:p>
+      <w:pPr>
+        <w:pStyle w:val="Default"/>
+        <w:spacing w:after="25"/>
+        <w:rPr>
+          <w:sz w:val="22"/>
+          <w:szCs w:val="22"/>
+        </w:rPr>
+      </w:pPr>
+      <w:r>
+        <w:rPr>
+          <w:b/>
+          <w:bCs/>
+          <w:sz w:val="22"/>
+          <w:szCs w:val="22"/>
+        </w:rPr>
+        <w:t xml:space="preserve">2. Location </w:t>
+      </w:r>
+    </w:p>
+    <w:p>
+      <w:pPr>
+        <w:pStyle w:val="Default"/>
+        <w:spacing w:after="25"/>
+        <w:rPr>
+          <w:sz w:val="22"/>
+          <w:szCs w:val="22"/>
+        </w:rPr>
+      </w:pPr>
+      <w:r>
+        <w:rPr>
+          <w:b/>
+          <w:bCs/>
+          <w:sz w:val="22"/>
+          <w:szCs w:val="22"/>
+        </w:rPr>
+        <w:t xml:space="preserve">3. Testimonials </w:t>
+      </w:r>
+    </w:p>
+    <w:p>
+      <w:pPr>
+        <w:pStyle w:val="Default"/>
+        <w:spacing w:after="25"/>
+        <w:rPr>
+          <w:sz w:val="22"/>
+          <w:szCs w:val="22"/>
+        </w:rPr>
+      </w:pPr>
+      <w:r>
+        <w:rPr>
+          <w:b/>
+          <w:bCs/>
+          <w:sz w:val="22"/>
+          <w:szCs w:val="22"/>
+        </w:rPr>
+        <w:t xml:space="preserve">4. Overall schedule </w:t>
+      </w:r>
+    </w:p>
+    <w:p>
+      <w:pPr>
+        <w:pStyle w:val="Default"/>
+        <w:spacing w:after="25"/>
+        <w:rPr>
+          <w:sz w:val="22"/>
+          <w:szCs w:val="22"/>
+        </w:rPr>
+      </w:pPr>
+      <w:r>
+        <w:rPr>
+          <w:b/>
+          <w:bCs/>
+          <w:sz w:val="22"/>
+          <w:szCs w:val="22"/>
+        </w:rPr>
+        <w:t xml:space="preserve">5. FEEs and registration </w:t>
+      </w:r>
+    </w:p>
+    <w:p>
+      <w:pPr>
+        <w:pStyle w:val="Default"/>
+        <w:rPr>
+          <w:sz w:val="22"/>
+          <w:szCs w:val="22"/>
+        </w:rPr>
+      </w:pPr>
+      <w:r>
+        <w:rPr>
+          <w:b/>
+          <w:bCs/>
+          <w:sz w:val="22"/>
+          <w:szCs w:val="22"/>
+        </w:rPr>
+        <w:t xml:space="preserve">6. Our Equipment </w:t>
+      </w:r>
+    </w:p>
+    <w:p>
+      <w:pPr>
+        <w:pStyle w:val="Default"/>
+        <w:rPr>
+          <w:sz w:val="22"/>
+          <w:szCs w:val="22"/>
+        </w:rPr>
+      </w:pPr>
+    </w:p>
+    <w:p>
+      <w:pPr>
+        <w:pStyle w:val="Default"/>
+        <w:rPr>
+          <w:sz w:val="22"/>
+          <w:szCs w:val="22"/>
+        </w:rPr>
+      </w:pPr>
+      <w:r>
+        <w:rPr>
+          <w:b/>
+          <w:bCs/>
+          <w:sz w:val="22"/>
+          <w:szCs w:val="22"/>
+        </w:rPr>
+        <w:t xml:space="preserve">MULTIPLE TOPICS </w:t>
+      </w:r>
+    </w:p>
+    <w:p>
+      <w:pPr>
+        <w:pStyle w:val="Default"/>
+        <w:spacing w:after="25"/>
+        <w:rPr>
+          <w:sz w:val="22"/>
+          <w:szCs w:val="22"/>
+        </w:rPr>
+      </w:pPr>
+      <w:r>
+        <w:rPr>
+          <w:b/>
+          <w:bCs/>
+          <w:sz w:val="22"/>
+          <w:szCs w:val="22"/>
+        </w:rPr>
+        <w:t xml:space="preserve">1. Instructor [10-30] </w:t>
+      </w:r>
+    </w:p>
+    <w:p>
+      <w:pPr>
+        <w:pStyle w:val="Default"/>
+        <w:spacing w:after="25"/>
+        <w:rPr>
+          <w:sz w:val="22"/>
+          <w:szCs w:val="22"/>
+        </w:rPr>
+      </w:pPr>
+      <w:r>
+        <w:rPr>
+          <w:b/>
+          <w:bCs/>
+          <w:sz w:val="22"/>
+          <w:szCs w:val="22"/>
+        </w:rPr>
+        <w:t xml:space="preserve">2. Course [20-50] </w:t>
+      </w:r>
+    </w:p>
+    <w:p>
+      <w:pPr>
+        <w:pStyle w:val="Default"/>
+        <w:spacing w:after="25"/>
+        <w:rPr>
+          <w:sz w:val="22"/>
+          <w:szCs w:val="22"/>
+        </w:rPr>
+      </w:pPr>
+      <w:r>
+        <w:rPr>
+          <w:b/>
+          <w:bCs/>
+          <w:sz w:val="22"/>
+          <w:szCs w:val="22"/>
+        </w:rPr>
+        <w:t xml:space="preserve">3. Course category [10] </w:t>
+      </w:r>
+    </w:p>
+    <w:p>
+      <w:pPr>
+        <w:pStyle w:val="Default"/>
+        <w:rPr>
+          <w:sz w:val="22"/>
+          <w:szCs w:val="22"/>
+        </w:rPr>
+      </w:pPr>
+      <w:r>
+        <w:rPr>
+          <w:b/>
+          <w:bCs/>
+          <w:sz w:val="22"/>
+          <w:szCs w:val="22"/>
+        </w:rPr>
+        <w:t xml:space="preserve">4. “Room” [10] </w:t>
+      </w:r>
+    </w:p>
+    <w:p>
+      <w:pPr>
+        <w:pStyle w:val="Default"/>
+        <w:rPr>
+          <w:sz w:val="22"/>
+          <w:szCs w:val="22"/>
+        </w:rPr>
+      </w:pPr>
+    </w:p>
+    <w:p>
+      <w:pPr>
+        <w:pStyle w:val="Default"/>
+        <w:rPr>
+          <w:sz w:val="22"/>
+          <w:szCs w:val="22"/>
+        </w:rPr>
+      </w:pPr>
+      <w:r>
+        <w:rPr>
+          <w:b/>
+          <w:bCs/>
+          <w:sz w:val="22"/>
+          <w:szCs w:val="22"/>
+        </w:rPr>
+        <w:t xml:space="preserve">RELATIONSHIPS </w:t>
+      </w:r>
+    </w:p>
+    <w:p>
+      <w:pPr>
+        <w:pStyle w:val="Default"/>
+        <w:spacing w:after="4"/>
+        <w:rPr>
+          <w:sz w:val="22"/>
+          <w:szCs w:val="22"/>
+        </w:rPr>
+      </w:pPr>
+      <w:r>
+        <w:rPr>
+          <w:b/>
+          <w:bCs/>
+          <w:sz w:val="22"/>
+          <w:szCs w:val="22"/>
+        </w:rPr>
+        <w:t>1</w:t>
+      </w:r>
+      <w:r>
+        <w:rPr>
+          <w:b/>
+          <w:bCs/>
+          <w:sz w:val="22"/>
+          <w:szCs w:val="22"/>
+        </w:rPr>
+        <w:t xml:space="preserve">. Offer: Course category </w:t>
+      </w:r>
+      <w:r>
+        <w:rPr>
+          <w:rFonts w:ascii="Wingdings" w:hAnsi="Wingdings" w:cs="Wingdings"/>
+          <w:sz w:val="22"/>
+          <w:szCs w:val="22"/>
+        </w:rPr>
+        <w:t></w:t>
+      </w:r>
+      <w:r>
+        <w:rPr>
+          <w:b/>
+          <w:bCs/>
+          <w:sz w:val="22"/>
+          <w:szCs w:val="22"/>
+        </w:rPr>
+        <w:t xml:space="preserve">Course [5, 10] </w:t>
+      </w:r>
+    </w:p>
+    <w:p>
+      <w:pPr>
+        <w:pStyle w:val="Default"/>
+        <w:spacing w:after="4"/>
+        <w:rPr>
+          <w:sz w:val="22"/>
+          <w:szCs w:val="22"/>
+        </w:rPr>
+      </w:pPr>
+      <w:r>
+        <w:rPr>
+          <w:b/>
+          <w:bCs/>
+          <w:sz w:val="22"/>
+          <w:szCs w:val="22"/>
+        </w:rPr>
+        <w:t>2</w:t>
+      </w:r>
+      <w:r>
+        <w:rPr>
+          <w:b/>
+          <w:bCs/>
+          <w:sz w:val="22"/>
+          <w:szCs w:val="22"/>
+        </w:rPr>
+        <w:t xml:space="preserve">. Belongs-to: Course </w:t>
+      </w:r>
+      <w:r>
+        <w:rPr>
+          <w:rFonts w:ascii="Wingdings" w:hAnsi="Wingdings" w:cs="Wingdings"/>
+          <w:sz w:val="22"/>
+          <w:szCs w:val="22"/>
+        </w:rPr>
+        <w:t></w:t>
+      </w:r>
+      <w:r>
+        <w:rPr>
+          <w:rFonts w:ascii="Wingdings" w:hAnsi="Wingdings" w:cs="Wingdings"/>
+          <w:sz w:val="22"/>
+          <w:szCs w:val="22"/>
+        </w:rPr>
+        <w:t></w:t>
+      </w:r>
+      <w:proofErr w:type="spellStart"/>
+      <w:r>
+        <w:rPr>
+          <w:b/>
+          <w:bCs/>
+          <w:sz w:val="22"/>
+          <w:szCs w:val="22"/>
+        </w:rPr>
+        <w:t>Course</w:t>
+      </w:r>
+      <w:proofErr w:type="spellEnd"/>
+      <w:r>
+        <w:rPr>
+          <w:b/>
+          <w:bCs/>
+          <w:sz w:val="22"/>
+          <w:szCs w:val="22"/>
+        </w:rPr>
+        <w:t xml:space="preserve"> category [1] </w:t>
+      </w:r>
+    </w:p>
+    <w:p>
+      <w:pPr>
+        <w:pStyle w:val="Default"/>
+        <w:spacing w:after="4"/>
+        <w:rPr>
+          <w:sz w:val="22"/>
+          <w:szCs w:val="22"/>
+        </w:rPr>
+      </w:pPr>
+      <w:r>
+        <w:rPr>
+          <w:b/>
+          <w:bCs/>
+          <w:sz w:val="22"/>
+          <w:szCs w:val="22"/>
+        </w:rPr>
+        <w:lastRenderedPageBreak/>
+        <w:t>3</w:t>
+      </w:r>
+      <w:r>
+        <w:rPr>
+          <w:b/>
+          <w:bCs/>
+          <w:sz w:val="22"/>
+          <w:szCs w:val="22"/>
+        </w:rPr>
+        <w:t xml:space="preserve">. Staff_1: Course -&gt; Instructor [1-2] </w:t>
+      </w:r>
+    </w:p>
+    <w:p>
+      <w:pPr>
+        <w:pStyle w:val="Default"/>
+        <w:spacing w:after="4"/>
+        <w:rPr>
+          <w:sz w:val="22"/>
+          <w:szCs w:val="22"/>
+        </w:rPr>
+      </w:pPr>
+      <w:r>
+        <w:rPr>
+          <w:b/>
+          <w:bCs/>
+          <w:sz w:val="22"/>
+          <w:szCs w:val="22"/>
+        </w:rPr>
+        <w:t>4</w:t>
+      </w:r>
+      <w:r>
+        <w:rPr>
+          <w:b/>
+          <w:bCs/>
+          <w:sz w:val="22"/>
+          <w:szCs w:val="22"/>
+        </w:rPr>
+        <w:t xml:space="preserve">. Teaches_1: Instructor -&gt; Course [3-6] </w:t>
+      </w:r>
+    </w:p>
+    <w:p>
+      <w:pPr>
+        <w:pStyle w:val="Default"/>
+        <w:spacing w:after="4"/>
+        <w:rPr>
+          <w:sz w:val="22"/>
+          <w:szCs w:val="22"/>
+        </w:rPr>
+      </w:pPr>
+      <w:r>
+        <w:rPr>
+          <w:b/>
+          <w:bCs/>
+          <w:sz w:val="22"/>
+          <w:szCs w:val="22"/>
+        </w:rPr>
+        <w:t>5</w:t>
+      </w:r>
+      <w:r>
+        <w:rPr>
+          <w:b/>
+          <w:bCs/>
+          <w:sz w:val="22"/>
+          <w:szCs w:val="22"/>
+        </w:rPr>
+        <w:t xml:space="preserve">. Staff_2: Course category -&gt; Instructor [2, 5] </w:t>
+      </w:r>
+    </w:p>
+    <w:p>
+      <w:pPr>
+        <w:pStyle w:val="Default"/>
+        <w:spacing w:after="4"/>
+        <w:rPr>
+          <w:sz w:val="22"/>
+          <w:szCs w:val="22"/>
+        </w:rPr>
+      </w:pPr>
+      <w:r>
+        <w:rPr>
+          <w:b/>
+          <w:bCs/>
+          <w:sz w:val="22"/>
+          <w:szCs w:val="22"/>
+        </w:rPr>
+        <w:t>6</w:t>
+      </w:r>
+      <w:r>
+        <w:rPr>
+          <w:b/>
+          <w:bCs/>
+          <w:sz w:val="22"/>
+          <w:szCs w:val="22"/>
+        </w:rPr>
+        <w:t xml:space="preserve">. Teaches_2: Instructor -&gt; Course </w:t>
+      </w:r>
+      <w:proofErr w:type="gramStart"/>
+      <w:r>
+        <w:rPr>
+          <w:b/>
+          <w:bCs/>
+          <w:sz w:val="22"/>
+          <w:szCs w:val="22"/>
+        </w:rPr>
+        <w:t>Category[</w:t>
+      </w:r>
+      <w:proofErr w:type="gramEnd"/>
+      <w:r>
+        <w:rPr>
+          <w:b/>
+          <w:bCs/>
+          <w:sz w:val="22"/>
+          <w:szCs w:val="22"/>
+        </w:rPr>
+        <w:t xml:space="preserve">1-2] </w:t>
+      </w:r>
+    </w:p>
+    <w:p>
+      <w:pPr>
+        <w:pStyle w:val="Default"/>
+        <w:spacing w:after="4"/>
+        <w:rPr>
+          <w:sz w:val="22"/>
+          <w:szCs w:val="22"/>
+        </w:rPr>
+      </w:pPr>
+      <w:r>
+        <w:rPr>
+          <w:b/>
+          <w:bCs/>
+          <w:sz w:val="22"/>
+          <w:szCs w:val="22"/>
+        </w:rPr>
+        <w:t>7</w:t>
+      </w:r>
+      <w:r>
+        <w:rPr>
+          <w:b/>
+          <w:bCs/>
+          <w:sz w:val="22"/>
+          <w:szCs w:val="22"/>
+        </w:rPr>
+        <w:t>. Where: Course -&gt; “Room</w:t>
+      </w:r>
+      <w:proofErr w:type="gramStart"/>
+      <w:r>
+        <w:rPr>
+          <w:b/>
+          <w:bCs/>
+          <w:sz w:val="22"/>
+          <w:szCs w:val="22"/>
+        </w:rPr>
+        <w:t>”[</w:t>
+      </w:r>
+      <w:proofErr w:type="gramEnd"/>
+      <w:r>
+        <w:rPr>
+          <w:b/>
+          <w:bCs/>
+          <w:sz w:val="22"/>
+          <w:szCs w:val="22"/>
+        </w:rPr>
+        <w:t xml:space="preserve">1-1] </w:t>
+      </w:r>
+    </w:p>
+    <w:p>
+      <w:pPr>
+        <w:pStyle w:val="Default"/>
+        <w:rPr>
+          <w:sz w:val="22"/>
+          <w:szCs w:val="22"/>
+        </w:rPr>
+      </w:pPr>
+      <w:r>
+        <w:rPr>
+          <w:b/>
+          <w:bCs/>
+          <w:sz w:val="22"/>
+          <w:szCs w:val="22"/>
+        </w:rPr>
+        <w:t>8</w:t>
+      </w:r>
+      <w:r>
+        <w:rPr>
+          <w:b/>
+          <w:bCs/>
+          <w:sz w:val="22"/>
+          <w:szCs w:val="22"/>
+        </w:rPr>
+        <w:t xml:space="preserve">. Held-here: “Room”-&gt; Course [5-10] </w:t>
+      </w:r>
+    </w:p>
+    <w:p>
+      <w:pPr>
+        <w:pStyle w:val="Default"/>
+        <w:rPr>
+          <w:sz w:val="22"/>
+          <w:szCs w:val="22"/>
+        </w:rPr>
+      </w:pPr>
+    </w:p>
+    <w:p>
+      <w:pPr>
+        <w:pStyle w:val="Default"/>
+        <w:rPr>
+          <w:sz w:val="22"/>
+          <w:szCs w:val="22"/>
+        </w:rPr>
+      </w:pPr>
+      <w:r>
+        <w:rPr>
+          <w:b/>
+          <w:bCs/>
+          <w:sz w:val="22"/>
+          <w:szCs w:val="22"/>
+        </w:rPr>
+        <w:t xml:space="preserve">MULTIPLE GROUPS </w:t>
+      </w:r>
+    </w:p>
+    <w:p>
+      <w:pPr>
+        <w:pStyle w:val="Default"/>
+        <w:rPr>
+          <w:sz w:val="22"/>
+          <w:szCs w:val="22"/>
+        </w:rPr>
+      </w:pPr>
+      <w:r>
+        <w:rPr>
+          <w:b/>
+          <w:bCs/>
+          <w:sz w:val="22"/>
+          <w:szCs w:val="22"/>
+        </w:rPr>
+        <w:t xml:space="preserve">1. COURSES by </w:t>
+      </w:r>
+      <w:r>
+        <w:rPr>
+          <w:b/>
+          <w:bCs/>
+          <w:i/>
+          <w:iCs/>
+          <w:sz w:val="22"/>
+          <w:szCs w:val="22"/>
+        </w:rPr>
+        <w:t xml:space="preserve">COURSE CATEGORY </w:t>
+      </w:r>
+      <w:r>
+        <w:rPr>
+          <w:b/>
+          <w:bCs/>
+          <w:sz w:val="22"/>
+          <w:szCs w:val="22"/>
+        </w:rPr>
+        <w:t xml:space="preserve">[10] </w:t>
+      </w:r>
+    </w:p>
+    <w:p>
+      <w:pPr>
+        <w:pStyle w:val="Default"/>
+        <w:rPr>
+          <w:sz w:val="22"/>
+          <w:szCs w:val="22"/>
+        </w:rPr>
+      </w:pPr>
+    </w:p>
+    <w:p>
+      <w:pPr>
+        <w:pStyle w:val="Default"/>
+        <w:rPr>
+          <w:sz w:val="22"/>
+          <w:szCs w:val="22"/>
+        </w:rPr>
+      </w:pPr>
+      <w:r>
+        <w:rPr>
+          <w:b/>
+          <w:bCs/>
+          <w:sz w:val="22"/>
+          <w:szCs w:val="22"/>
+        </w:rPr>
+        <w:t xml:space="preserve">GROUPS </w:t>
+      </w:r>
+    </w:p>
+    <w:p>
+      <w:pPr>
+        <w:pStyle w:val="Default"/>
+        <w:spacing w:after="25"/>
+        <w:rPr>
+          <w:sz w:val="22"/>
+          <w:szCs w:val="22"/>
+        </w:rPr>
+      </w:pPr>
+      <w:r>
+        <w:rPr>
+          <w:b/>
+          <w:bCs/>
+          <w:sz w:val="22"/>
+          <w:szCs w:val="22"/>
+        </w:rPr>
+        <w:t xml:space="preserve">1. ALL INSTRUCTORS </w:t>
+      </w:r>
+    </w:p>
+    <w:p>
+      <w:pPr>
+        <w:pStyle w:val="Default"/>
+        <w:spacing w:after="25"/>
+        <w:rPr>
+          <w:sz w:val="22"/>
+          <w:szCs w:val="22"/>
+        </w:rPr>
+      </w:pPr>
+      <w:r>
+        <w:rPr>
+          <w:b/>
+          <w:bCs/>
+          <w:sz w:val="22"/>
+          <w:szCs w:val="22"/>
+        </w:rPr>
+        <w:t xml:space="preserve">2. ALL “ROOMS” </w:t>
+      </w:r>
+    </w:p>
+    <w:p>
+      <w:pPr>
+        <w:pStyle w:val="Default"/>
+        <w:spacing w:after="25"/>
+        <w:rPr>
+          <w:sz w:val="22"/>
+          <w:szCs w:val="22"/>
+        </w:rPr>
+      </w:pPr>
+      <w:r>
+        <w:rPr>
+          <w:b/>
+          <w:bCs/>
+          <w:sz w:val="22"/>
+          <w:szCs w:val="22"/>
+        </w:rPr>
+        <w:t xml:space="preserve">3. ALL COURSES – Alphabetic order </w:t>
+      </w:r>
+    </w:p>
+    <w:p>
+      <w:pPr>
+        <w:pStyle w:val="Default"/>
+        <w:spacing w:after="25"/>
+        <w:rPr>
+          <w:sz w:val="22"/>
+          <w:szCs w:val="22"/>
+        </w:rPr>
+      </w:pPr>
+      <w:r>
+        <w:rPr>
+          <w:b/>
+          <w:bCs/>
+          <w:sz w:val="22"/>
+          <w:szCs w:val="22"/>
+        </w:rPr>
+        <w:t xml:space="preserve">4. ALL COURSES – By- Level </w:t>
+      </w:r>
+    </w:p>
+    <w:p>
+      <w:pPr>
+        <w:pStyle w:val="Default"/>
+        <w:spacing w:after="25"/>
+        <w:rPr>
+          <w:sz w:val="22"/>
+          <w:szCs w:val="22"/>
+        </w:rPr>
+      </w:pPr>
+      <w:r>
+        <w:rPr>
+          <w:b/>
+          <w:bCs/>
+          <w:sz w:val="22"/>
+          <w:szCs w:val="22"/>
+        </w:rPr>
+        <w:t xml:space="preserve">5. ALL COURSE CATEGORIES </w:t>
+      </w:r>
+    </w:p>
+    <w:p>
+      <w:pPr>
+        <w:pStyle w:val="Default"/>
+        <w:rPr>
+          <w:sz w:val="22"/>
+          <w:szCs w:val="22"/>
+        </w:rPr>
+      </w:pPr>
+      <w:r>
+        <w:rPr>
+          <w:b/>
+          <w:bCs/>
+          <w:sz w:val="22"/>
+          <w:szCs w:val="22"/>
+        </w:rPr>
+        <w:t xml:space="preserve">6. INSTRUCTORS OF THE MONTH </w:t>
+      </w:r>
+    </w:p>
+    <w:p>
+      <w:pPr>
+        <w:keepNext/>
+        <w:spacing w:line="360" w:lineRule="auto"/>
+        <w:ind w:firstLine="360"/>
+        <w:jc w:val="both"/>
+        <w:sectPr>
+          <w:type w:val="continuous"/>
+          <w:pgSz w:w="11906" w:h="16838"/>
+          <w:pgMar w:top="1440" w:right="849" w:bottom="1440" w:left="1440" w:header="708" w:footer="708" w:gutter="0"/>
+          <w:cols w:num="2" w:space="282"/>
+          <w:titlePg/>
+          <w:docGrid w:linePitch="360"/>
+        </w:sectPr>
+      </w:pPr>
+    </w:p>
+    <w:p/>
+    <w:p/>
+    <w:p/>
+    <w:p/>
+    <w:p>
+      <w:pPr>
+        <w:keepNext/>
+        <w:spacing w:line="360" w:lineRule="auto"/>
+        <w:ind w:firstLine="360"/>
+        <w:jc w:val="both"/>
+      </w:pPr>
+      <w:r>
+        <w:rPr>
+          <w:noProof/>
+          <w:lang w:eastAsia="en-GB"/>
+        </w:rPr>
+        <w:drawing>
+          <wp:inline distT="0" distB="0" distL="0" distR="0">
+            <wp:extent cx="5760720" cy="4846320"/>
+            <wp:effectExtent l="0" t="0" r="0" b="0"/>
+            <wp:docPr id="9" name="Picture 9"/>
+            <wp:cNvGraphicFramePr>
+              <a:graphicFrameLocks xmlns:a="http://schemas.openxmlformats.org/drawingml/2006/main" noChangeAspect="1"/>
+            </wp:cNvGraphicFramePr>
+            <a:graphic xmlns:a="http://schemas.openxmlformats.org/drawingml/2006/main">
+              <a:graphicData uri="http://schemas.openxmlformats.org/drawingml/2006/picture">
+                <pic:pic xmlns:pic="http://schemas.openxmlformats.org/drawingml/2006/picture">
+                  <pic:nvPicPr>
+                    <pic:cNvPr id="0" name="Picture 4"/>
+                    <pic:cNvPicPr>
+                      <a:picLocks noChangeAspect="1" noChangeArrowheads="1"/>
+                    </pic:cNvPicPr>
+                  </pic:nvPicPr>
+                  <pic:blipFill>
+                    <a:blip r:embed="rId12">
+                      <a:extLst>
+                        <a:ext uri="{28A0092B-C50C-407E-A947-70E740481C1C}">
+                          <a14:useLocalDpi xmlns:a14="http://schemas.microsoft.com/office/drawing/2010/main" val="0"/>
+                        </a:ext>
+                      </a:extLst>
+                    </a:blip>
+                    <a:srcRect/>
+                    <a:stretch>
+                      <a:fillRect/>
+                    </a:stretch>
+                  </pic:blipFill>
+                  <pic:spPr bwMode="auto">
+                    <a:xfrm>
+                      <a:off x="0" y="0"/>
+                      <a:ext cx="5760720" cy="4846320"/>
+                    </a:xfrm>
+                    <a:prstGeom prst="rect">
+                      <a:avLst/>
+                    </a:prstGeom>
+                    <a:noFill/>
+                    <a:ln>
+                      <a:noFill/>
+                    </a:ln>
+                  </pic:spPr>
+                </pic:pic>
+              </a:graphicData>
+            </a:graphic>
+          </wp:inline>
+        </w:drawing>
+      </w:r>
+    </w:p>
+    <w:p>
+      <w:pPr>
+        <w:pStyle w:val="Caption"/>
+        <w:jc w:val="center"/>
+        <w:rPr>
+          <w:rFonts w:ascii="Times New Roman" w:hAnsi="Times New Roman" w:cs="Times New Roman"/>
+          <w:sz w:val="24"/>
+          <w:szCs w:val="24"/>
+        </w:rPr>
+      </w:pPr>
+      <w:r>
+        <w:t xml:space="preserve">Figure </w:t>
+      </w:r>
+      <w:r>
+        <w:fldChar w:fldCharType="begin"/>
+      </w:r>
+      <w:r>
+        <w:instrText xml:space="preserve"> SEQ Figure \* ARABIC </w:instrText>
+      </w:r>
+      <w:r>
+        <w:fldChar w:fldCharType="separate"/>
+      </w:r>
+      <w:r>
+        <w:rPr>
+          <w:noProof/>
+        </w:rPr>
+        <w:t>1</w:t>
+      </w:r>
+      <w:r>
+        <w:fldChar w:fldCharType="end"/>
+      </w:r>
+      <w:r>
+        <w:t xml:space="preserve"> - Conceptual IDM schema</w:t>
+      </w:r>
+    </w:p>
+    <w:p>
+      <w:pPr>
+        <w:ind w:firstLine="720"/>
+        <w:jc w:val="both"/>
+      </w:pPr>
+      <w:r>
+        <w:t xml:space="preserve">What is worth noticing is that there is one Multiple Group of Topics (abbr. </w:t>
+      </w:r>
+      <w:proofErr w:type="spellStart"/>
+      <w:r>
+        <w:t>MGoT</w:t>
+      </w:r>
+      <w:proofErr w:type="spellEnd"/>
+      <w:r>
+        <w:t>), “All courses by category X”, where X is parameter which needs to be specified by the user. Once the user specifies X, e.g. X=”</w:t>
+      </w:r>
+      <w:proofErr w:type="spellStart"/>
+      <w:r>
+        <w:t>Joga</w:t>
+      </w:r>
+      <w:proofErr w:type="spellEnd"/>
+      <w:r>
+        <w:t xml:space="preserve">”, “All course categories” will show all courses that are in specified category (in our case, all courses in </w:t>
+      </w:r>
+      <w:proofErr w:type="spellStart"/>
+      <w:r>
+        <w:t>Joga</w:t>
+      </w:r>
+      <w:proofErr w:type="spellEnd"/>
+      <w:r>
+        <w:t>).</w:t>
+      </w:r>
+      <w:r>
+        <w:t xml:space="preserve"> Other elements of C-IDM are pretty much explainable just by their appearance in the scheme.</w:t>
+      </w:r>
+    </w:p>
+    <w:p>
+      <w:pPr>
+        <w:pStyle w:val="Heading1"/>
+        <w:numPr>
+          <w:ilvl w:val="0"/>
+          <w:numId w:val="44"/>
+        </w:numPr>
+      </w:pPr>
+      <w:r>
+        <w:t>Logical Design (L-IDM)</w:t>
+      </w:r>
+    </w:p>
+    <w:p>
+      <w:pPr>
+        <w:spacing w:before="240"/>
+        <w:ind w:firstLine="720"/>
+        <w:jc w:val="both"/>
+      </w:pPr>
+      <w:r>
+        <w:t xml:space="preserve">Logical design enhance C-IDM scheme by introducing </w:t>
+      </w:r>
+      <w:r>
+        <w:t xml:space="preserve">content </w:t>
+      </w:r>
+      <w:r>
+        <w:t>dialogue acts</w:t>
+      </w:r>
+      <w:r>
+        <w:t>.</w:t>
+      </w:r>
+      <w:r>
+        <w:t xml:space="preserve"> Content dialogue acts</w:t>
+      </w:r>
+      <w:r>
+        <w:t xml:space="preserve"> can be </w:t>
+      </w:r>
+      <w:r>
+        <w:t xml:space="preserve">perceived as </w:t>
+      </w:r>
+      <w:r>
+        <w:t>Question and Answer form of interaction with the user</w:t>
+      </w:r>
+      <w:r>
+        <w:t>. User asks the question about the content, and the system (web application) returns the contents that user asked for.</w:t>
+      </w:r>
+      <w:r>
+        <w:t xml:space="preserve"> Short outline: </w:t>
+      </w:r>
+    </w:p>
+    <w:p>
+      <w:pPr>
+        <w:pStyle w:val="Default"/>
+        <w:rPr>
+          <w:b/>
+          <w:bCs/>
+          <w:sz w:val="28"/>
+          <w:szCs w:val="28"/>
+        </w:rPr>
+        <w:sectPr>
+          <w:type w:val="continuous"/>
+          <w:pgSz w:w="11906" w:h="16838"/>
+          <w:pgMar w:top="1440" w:right="1440" w:bottom="1440" w:left="1440" w:header="709" w:footer="709" w:gutter="0"/>
+          <w:cols w:space="708"/>
+          <w:titlePg/>
+          <w:docGrid w:linePitch="360"/>
+        </w:sectPr>
+      </w:pPr>
+    </w:p>
+    <w:p>
+      <w:pPr>
+        <w:pStyle w:val="Default"/>
+        <w:rPr>
+          <w:sz w:val="28"/>
+          <w:szCs w:val="28"/>
+        </w:rPr>
+      </w:pPr>
+      <w:r>
+        <w:rPr>
+          <w:b/>
+          <w:bCs/>
+          <w:sz w:val="28"/>
+          <w:szCs w:val="28"/>
+        </w:rPr>
+        <w:lastRenderedPageBreak/>
+        <w:t xml:space="preserve">SINGLE TOPICS </w:t>
+      </w:r>
+    </w:p>
+    <w:p>
+      <w:pPr>
+        <w:pStyle w:val="Default"/>
+        <w:spacing w:after="34"/>
+        <w:rPr>
+          <w:sz w:val="22"/>
+          <w:szCs w:val="22"/>
+        </w:rPr>
+      </w:pPr>
+      <w:r>
+        <w:rPr>
+          <w:b/>
+          <w:bCs/>
+          <w:sz w:val="22"/>
+          <w:szCs w:val="22"/>
+        </w:rPr>
+        <w:t>1</w:t>
+      </w:r>
+      <w:r>
+        <w:rPr>
+          <w:b/>
+          <w:bCs/>
+          <w:sz w:val="22"/>
+          <w:szCs w:val="22"/>
+        </w:rPr>
+        <w:t xml:space="preserve">. BIG GYM </w:t>
+      </w:r>
+    </w:p>
+    <w:p>
+      <w:pPr>
+        <w:pStyle w:val="Default"/>
+        <w:spacing w:after="34"/>
+        <w:rPr>
+          <w:sz w:val="22"/>
+          <w:szCs w:val="22"/>
+        </w:rPr>
+      </w:pPr>
+      <w:r>
+        <w:rPr>
+          <w:sz w:val="22"/>
+          <w:szCs w:val="22"/>
+        </w:rPr>
+        <w:t xml:space="preserve"> </w:t>
+      </w:r>
+      <w:r>
+        <w:rPr>
+          <w:i/>
+          <w:iCs/>
+          <w:sz w:val="22"/>
+          <w:szCs w:val="22"/>
+        </w:rPr>
+        <w:t xml:space="preserve">A DIFFERENT PLACE </w:t>
+      </w:r>
+    </w:p>
+    <w:p>
+      <w:pPr>
+        <w:pStyle w:val="Default"/>
+        <w:spacing w:after="34"/>
+        <w:rPr>
+          <w:sz w:val="22"/>
+          <w:szCs w:val="22"/>
+        </w:rPr>
+      </w:pPr>
+      <w:r>
+        <w:rPr>
+          <w:sz w:val="22"/>
+          <w:szCs w:val="22"/>
+        </w:rPr>
+        <w:t xml:space="preserve"> </w:t>
+      </w:r>
+      <w:r>
+        <w:rPr>
+          <w:i/>
+          <w:iCs/>
+          <w:sz w:val="22"/>
+          <w:szCs w:val="22"/>
+        </w:rPr>
+        <w:t xml:space="preserve">OUR HISTORY </w:t>
+      </w:r>
+    </w:p>
+    <w:p>
+      <w:pPr>
+        <w:pStyle w:val="Default"/>
+        <w:rPr>
+          <w:sz w:val="22"/>
+          <w:szCs w:val="22"/>
+        </w:rPr>
+      </w:pPr>
+      <w:r>
+        <w:rPr>
+          <w:sz w:val="22"/>
+          <w:szCs w:val="22"/>
+        </w:rPr>
+        <w:t xml:space="preserve"> </w:t>
+      </w:r>
+      <w:r>
+        <w:rPr>
+          <w:i/>
+          <w:iCs/>
+          <w:sz w:val="22"/>
+          <w:szCs w:val="22"/>
+        </w:rPr>
+        <w:t xml:space="preserve">OUR SPACES </w:t>
+      </w:r>
+    </w:p>
+    <w:p>
+      <w:pPr>
+        <w:pStyle w:val="Default"/>
+        <w:rPr>
+          <w:i/>
+          <w:iCs/>
+          <w:sz w:val="22"/>
+          <w:szCs w:val="22"/>
+        </w:rPr>
+      </w:pPr>
+      <w:proofErr w:type="gramStart"/>
+      <w:r>
+        <w:rPr>
+          <w:rFonts w:ascii="Courier New" w:hAnsi="Courier New" w:cs="Courier New"/>
+          <w:sz w:val="22"/>
+          <w:szCs w:val="22"/>
+        </w:rPr>
+        <w:lastRenderedPageBreak/>
+        <w:t>o</w:t>
+      </w:r>
+      <w:proofErr w:type="gramEnd"/>
+      <w:r>
+        <w:rPr>
+          <w:rFonts w:ascii="Courier New" w:hAnsi="Courier New" w:cs="Courier New"/>
+          <w:sz w:val="22"/>
+          <w:szCs w:val="22"/>
+        </w:rPr>
+        <w:t xml:space="preserve"> </w:t>
+      </w:r>
+      <w:r>
+        <w:rPr>
+          <w:i/>
+          <w:iCs/>
+          <w:sz w:val="22"/>
+          <w:szCs w:val="22"/>
+        </w:rPr>
+        <w:t xml:space="preserve">INFO_REQUEST </w:t>
+      </w:r>
+    </w:p>
+    <w:p>
+      <w:pPr>
+        <w:pStyle w:val="Default"/>
+        <w:rPr>
+          <w:sz w:val="22"/>
+          <w:szCs w:val="22"/>
+        </w:rPr>
+      </w:pPr>
+    </w:p>
+    <w:p>
+      <w:pPr>
+        <w:pStyle w:val="Default"/>
+        <w:spacing w:after="37"/>
+        <w:rPr>
+          <w:sz w:val="22"/>
+          <w:szCs w:val="22"/>
+        </w:rPr>
+      </w:pPr>
+      <w:r>
+        <w:rPr>
+          <w:b/>
+          <w:bCs/>
+          <w:sz w:val="22"/>
+          <w:szCs w:val="22"/>
+        </w:rPr>
+        <w:t>2</w:t>
+      </w:r>
+      <w:r>
+        <w:rPr>
+          <w:b/>
+          <w:bCs/>
+          <w:sz w:val="22"/>
+          <w:szCs w:val="22"/>
+        </w:rPr>
+        <w:t xml:space="preserve">. LOCATION </w:t>
+      </w:r>
+    </w:p>
+    <w:p>
+      <w:pPr>
+        <w:pStyle w:val="Default"/>
+        <w:spacing w:after="37"/>
+        <w:rPr>
+          <w:sz w:val="22"/>
+          <w:szCs w:val="22"/>
+        </w:rPr>
+      </w:pPr>
+      <w:r>
+        <w:rPr>
+          <w:sz w:val="22"/>
+          <w:szCs w:val="22"/>
+        </w:rPr>
+        <w:t xml:space="preserve"> </w:t>
+      </w:r>
+      <w:r>
+        <w:rPr>
+          <w:i/>
+          <w:iCs/>
+          <w:sz w:val="22"/>
+          <w:szCs w:val="22"/>
+        </w:rPr>
+        <w:t xml:space="preserve">WHERE </w:t>
+      </w:r>
+    </w:p>
+    <w:p>
+      <w:pPr>
+        <w:pStyle w:val="Default"/>
+        <w:spacing w:after="37"/>
+        <w:rPr>
+          <w:sz w:val="22"/>
+          <w:szCs w:val="22"/>
+        </w:rPr>
+      </w:pPr>
+      <w:r>
+        <w:rPr>
+          <w:sz w:val="22"/>
+          <w:szCs w:val="22"/>
+        </w:rPr>
+        <w:t xml:space="preserve"> </w:t>
+      </w:r>
+      <w:r>
+        <w:rPr>
+          <w:i/>
+          <w:iCs/>
+          <w:sz w:val="22"/>
+          <w:szCs w:val="22"/>
+        </w:rPr>
+        <w:t xml:space="preserve">CONTACT US </w:t>
+      </w:r>
+    </w:p>
+    <w:p>
+      <w:pPr>
+        <w:pStyle w:val="Default"/>
+        <w:spacing w:after="37"/>
+        <w:rPr>
+          <w:sz w:val="22"/>
+          <w:szCs w:val="22"/>
+        </w:rPr>
+      </w:pPr>
+      <w:r>
+        <w:rPr>
+          <w:b/>
+          <w:bCs/>
+          <w:sz w:val="22"/>
+          <w:szCs w:val="22"/>
+        </w:rPr>
+        <w:lastRenderedPageBreak/>
+        <w:t>3</w:t>
+      </w:r>
+      <w:r>
+        <w:rPr>
+          <w:b/>
+          <w:bCs/>
+          <w:sz w:val="22"/>
+          <w:szCs w:val="22"/>
+        </w:rPr>
+        <w:t xml:space="preserve">. Testimonials </w:t>
+      </w:r>
+    </w:p>
+    <w:p>
+      <w:pPr>
+        <w:pStyle w:val="Default"/>
+        <w:spacing w:after="37"/>
+        <w:rPr>
+          <w:sz w:val="22"/>
+          <w:szCs w:val="22"/>
+        </w:rPr>
+      </w:pPr>
+      <w:r>
+        <w:rPr>
+          <w:sz w:val="22"/>
+          <w:szCs w:val="22"/>
+        </w:rPr>
+        <w:t xml:space="preserve"> </w:t>
+      </w:r>
+      <w:r>
+        <w:rPr>
+          <w:i/>
+          <w:iCs/>
+          <w:sz w:val="22"/>
+          <w:szCs w:val="22"/>
+        </w:rPr>
+        <w:t xml:space="preserve">TESTIMONIALS </w:t>
+      </w:r>
+    </w:p>
+    <w:p>
+      <w:pPr>
+        <w:pStyle w:val="Default"/>
+        <w:spacing w:after="37"/>
+        <w:rPr>
+          <w:sz w:val="22"/>
+          <w:szCs w:val="22"/>
+        </w:rPr>
+      </w:pPr>
+      <w:r>
+        <w:rPr>
+          <w:b/>
+          <w:bCs/>
+          <w:sz w:val="22"/>
+          <w:szCs w:val="22"/>
+        </w:rPr>
+        <w:t>4</w:t>
+      </w:r>
+      <w:r>
+        <w:rPr>
+          <w:b/>
+          <w:bCs/>
+          <w:sz w:val="22"/>
+          <w:szCs w:val="22"/>
+        </w:rPr>
+        <w:t xml:space="preserve">. Our equipment </w:t>
+      </w:r>
+    </w:p>
+    <w:p>
+      <w:pPr>
+        <w:pStyle w:val="Default"/>
+        <w:spacing w:after="37"/>
+        <w:rPr>
+          <w:sz w:val="22"/>
+          <w:szCs w:val="22"/>
+        </w:rPr>
+      </w:pPr>
+      <w:r>
+        <w:rPr>
+          <w:sz w:val="22"/>
+          <w:szCs w:val="22"/>
+        </w:rPr>
+        <w:t xml:space="preserve"> </w:t>
+      </w:r>
+      <w:r>
+        <w:rPr>
+          <w:i/>
+          <w:iCs/>
+          <w:sz w:val="22"/>
+          <w:szCs w:val="22"/>
+        </w:rPr>
+        <w:t xml:space="preserve">THE BEST EQUIPMENT </w:t>
+      </w:r>
+    </w:p>
+    <w:p>
+      <w:pPr>
+        <w:pStyle w:val="Default"/>
+        <w:spacing w:after="37"/>
+        <w:rPr>
+          <w:sz w:val="22"/>
+          <w:szCs w:val="22"/>
+        </w:rPr>
+      </w:pPr>
+      <w:r>
+        <w:rPr>
+          <w:b/>
+          <w:bCs/>
+          <w:sz w:val="22"/>
+          <w:szCs w:val="22"/>
+        </w:rPr>
+        <w:t>5</w:t>
+      </w:r>
+      <w:r>
+        <w:rPr>
+          <w:b/>
+          <w:bCs/>
+          <w:sz w:val="22"/>
+          <w:szCs w:val="22"/>
+        </w:rPr>
+        <w:t xml:space="preserve">. Overall schedule </w:t>
+      </w:r>
+    </w:p>
+    <w:p>
+      <w:pPr>
+        <w:pStyle w:val="Default"/>
+        <w:spacing w:after="37"/>
+        <w:rPr>
+          <w:sz w:val="22"/>
+          <w:szCs w:val="22"/>
+        </w:rPr>
+      </w:pPr>
+      <w:r>
+        <w:rPr>
+          <w:sz w:val="22"/>
+          <w:szCs w:val="22"/>
+        </w:rPr>
+        <w:t xml:space="preserve"> </w:t>
+      </w:r>
+      <w:r>
+        <w:rPr>
+          <w:i/>
+          <w:iCs/>
+          <w:sz w:val="22"/>
+          <w:szCs w:val="22"/>
+        </w:rPr>
+        <w:t xml:space="preserve">OVERALL SCHEDULE </w:t>
+      </w:r>
+    </w:p>
+    <w:p>
+      <w:pPr>
+        <w:pStyle w:val="Default"/>
+        <w:spacing w:after="37"/>
+        <w:rPr>
+          <w:sz w:val="22"/>
+          <w:szCs w:val="22"/>
+        </w:rPr>
+      </w:pPr>
+      <w:r>
+        <w:rPr>
+          <w:b/>
+          <w:bCs/>
+          <w:sz w:val="22"/>
+          <w:szCs w:val="22"/>
+        </w:rPr>
+        <w:t>6</w:t>
+      </w:r>
+      <w:r>
+        <w:rPr>
+          <w:b/>
+          <w:bCs/>
+          <w:sz w:val="22"/>
+          <w:szCs w:val="22"/>
+        </w:rPr>
+        <w:t xml:space="preserve">. FEEs and registration </w:t>
+      </w:r>
+    </w:p>
+    <w:p>
+      <w:pPr>
+        <w:pStyle w:val="Default"/>
+        <w:rPr>
+          <w:sz w:val="22"/>
+          <w:szCs w:val="22"/>
+        </w:rPr>
+      </w:pPr>
+      <w:r>
+        <w:rPr>
+          <w:sz w:val="22"/>
+          <w:szCs w:val="22"/>
+        </w:rPr>
+        <w:t></w:t>
+      </w:r>
+      <w:r>
+        <w:rPr>
+          <w:sz w:val="22"/>
+          <w:szCs w:val="22"/>
+        </w:rPr>
+        <w:t xml:space="preserve"> </w:t>
+      </w:r>
+      <w:r>
+        <w:rPr>
+          <w:i/>
+          <w:iCs/>
+          <w:sz w:val="22"/>
+          <w:szCs w:val="22"/>
+        </w:rPr>
+        <w:t>REGISTRATION INSTRUCTIONS</w:t>
+      </w:r>
+    </w:p>
+    <w:p>
+      <w:pPr>
+        <w:pStyle w:val="Default"/>
+        <w:rPr>
+          <w:sz w:val="22"/>
+          <w:szCs w:val="22"/>
+        </w:rPr>
+      </w:pPr>
+      <w:r>
+        <w:rPr>
+          <w:sz w:val="22"/>
+          <w:szCs w:val="22"/>
+        </w:rPr>
+        <w:t xml:space="preserve"> </w:t>
+      </w:r>
+      <w:r>
+        <w:rPr>
+          <w:i/>
+          <w:iCs/>
+          <w:sz w:val="22"/>
+          <w:szCs w:val="22"/>
+        </w:rPr>
+        <w:t xml:space="preserve">OUR RATES </w:t>
+      </w:r>
+    </w:p>
+    <w:p>
+      <w:pPr>
+        <w:pStyle w:val="Default"/>
+        <w:rPr>
+          <w:sz w:val="22"/>
+          <w:szCs w:val="22"/>
+        </w:rPr>
+      </w:pPr>
+      <w:proofErr w:type="gramStart"/>
+      <w:r>
+        <w:rPr>
+          <w:rFonts w:ascii="Courier New" w:hAnsi="Courier New" w:cs="Courier New"/>
+          <w:sz w:val="22"/>
+          <w:szCs w:val="22"/>
+        </w:rPr>
+        <w:t>o</w:t>
+      </w:r>
+      <w:proofErr w:type="gramEnd"/>
+      <w:r>
+        <w:rPr>
+          <w:rFonts w:ascii="Courier New" w:hAnsi="Courier New" w:cs="Courier New"/>
+          <w:sz w:val="22"/>
+          <w:szCs w:val="22"/>
+        </w:rPr>
+        <w:t xml:space="preserve"> </w:t>
+      </w:r>
+      <w:r>
+        <w:rPr>
+          <w:i/>
+          <w:iCs/>
+          <w:sz w:val="22"/>
+          <w:szCs w:val="22"/>
+        </w:rPr>
+        <w:t xml:space="preserve">REGISTER </w:t>
+      </w:r>
+    </w:p>
+    <w:p>
+      <w:pPr>
+        <w:pStyle w:val="Default"/>
+        <w:rPr>
+          <w:sz w:val="22"/>
+          <w:szCs w:val="22"/>
+        </w:rPr>
+      </w:pPr>
+    </w:p>
+    <w:p>
+      <w:pPr>
+        <w:pStyle w:val="Default"/>
+        <w:rPr>
+          <w:sz w:val="22"/>
+          <w:szCs w:val="22"/>
+        </w:rPr>
+      </w:pPr>
+    </w:p>
+    <w:p>
+      <w:pPr>
+        <w:pStyle w:val="Default"/>
+        <w:rPr>
+          <w:sz w:val="22"/>
+          <w:szCs w:val="22"/>
+        </w:rPr>
+      </w:pPr>
+    </w:p>
+    <w:p>
+      <w:pPr>
+        <w:pStyle w:val="Default"/>
+        <w:rPr>
+          <w:sz w:val="28"/>
+          <w:szCs w:val="28"/>
+        </w:rPr>
+      </w:pPr>
+      <w:r>
+        <w:rPr>
+          <w:b/>
+          <w:bCs/>
+          <w:sz w:val="28"/>
+          <w:szCs w:val="28"/>
+        </w:rPr>
+        <w:t xml:space="preserve">MULTIPLE TOPICS </w:t>
+      </w:r>
+    </w:p>
+    <w:p>
+      <w:pPr>
+        <w:pStyle w:val="Default"/>
+        <w:spacing w:after="34"/>
+        <w:rPr>
+          <w:sz w:val="22"/>
+          <w:szCs w:val="22"/>
+        </w:rPr>
+      </w:pPr>
+      <w:r>
+        <w:rPr>
+          <w:b/>
+          <w:bCs/>
+          <w:sz w:val="22"/>
+          <w:szCs w:val="22"/>
+        </w:rPr>
+        <w:t xml:space="preserve">1. Instructor [10-30] </w:t>
+      </w:r>
+    </w:p>
+    <w:p>
+      <w:pPr>
+        <w:pStyle w:val="Default"/>
+        <w:spacing w:after="34"/>
+        <w:rPr>
+          <w:sz w:val="22"/>
+          <w:szCs w:val="22"/>
+        </w:rPr>
+      </w:pPr>
+      <w:r>
+        <w:rPr>
+          <w:sz w:val="22"/>
+          <w:szCs w:val="22"/>
+        </w:rPr>
+        <w:t xml:space="preserve"> INSTRUCTOR </w:t>
+      </w:r>
+    </w:p>
+    <w:p>
+      <w:pPr>
+        <w:pStyle w:val="Default"/>
+        <w:spacing w:after="34"/>
+        <w:rPr>
+          <w:sz w:val="22"/>
+          <w:szCs w:val="22"/>
+        </w:rPr>
+      </w:pPr>
+      <w:r>
+        <w:rPr>
+          <w:sz w:val="22"/>
+          <w:szCs w:val="22"/>
+        </w:rPr>
+        <w:t xml:space="preserve"> [AWARDS] </w:t>
+      </w:r>
+    </w:p>
+    <w:p>
+      <w:pPr>
+        <w:pStyle w:val="Default"/>
+        <w:spacing w:after="34"/>
+        <w:rPr>
+          <w:sz w:val="22"/>
+          <w:szCs w:val="22"/>
+        </w:rPr>
+      </w:pPr>
+      <w:r>
+        <w:rPr>
+          <w:b/>
+          <w:bCs/>
+          <w:sz w:val="22"/>
+          <w:szCs w:val="22"/>
+        </w:rPr>
+        <w:t xml:space="preserve">2. Course category [10] </w:t>
+      </w:r>
+    </w:p>
+    <w:p>
+      <w:pPr>
+        <w:pStyle w:val="Default"/>
+        <w:spacing w:after="34"/>
+        <w:rPr>
+          <w:sz w:val="22"/>
+          <w:szCs w:val="22"/>
+        </w:rPr>
+      </w:pPr>
+      <w:r>
+        <w:rPr>
+          <w:sz w:val="22"/>
+          <w:szCs w:val="22"/>
+        </w:rPr>
+        <w:t xml:space="preserve"> COURSE CATEGORY </w:t>
+      </w:r>
+    </w:p>
+    <w:p>
+      <w:pPr>
+        <w:pStyle w:val="Default"/>
+        <w:spacing w:after="34"/>
+        <w:rPr>
+          <w:sz w:val="22"/>
+          <w:szCs w:val="22"/>
+        </w:rPr>
+      </w:pPr>
+      <w:r>
+        <w:rPr>
+          <w:b/>
+          <w:bCs/>
+          <w:sz w:val="22"/>
+          <w:szCs w:val="22"/>
+        </w:rPr>
+        <w:t xml:space="preserve">3. Course [20-50] </w:t>
+      </w:r>
+    </w:p>
+    <w:p>
+      <w:pPr>
+        <w:pStyle w:val="Default"/>
+        <w:spacing w:after="34"/>
+        <w:rPr>
+          <w:sz w:val="22"/>
+          <w:szCs w:val="22"/>
+        </w:rPr>
+      </w:pPr>
+      <w:r>
+        <w:rPr>
+          <w:sz w:val="22"/>
+          <w:szCs w:val="22"/>
+        </w:rPr>
+        <w:t xml:space="preserve"> COURSE DESCRIPTION </w:t>
+      </w:r>
+    </w:p>
+    <w:p>
+      <w:pPr>
+        <w:pStyle w:val="Default"/>
+        <w:rPr>
+          <w:sz w:val="22"/>
+          <w:szCs w:val="22"/>
+        </w:rPr>
+      </w:pPr>
+      <w:r>
+        <w:rPr>
+          <w:sz w:val="22"/>
+          <w:szCs w:val="22"/>
+        </w:rPr>
+        <w:t xml:space="preserve"> SCHEDULING </w:t>
+      </w:r>
+    </w:p>
+    <w:p>
+      <w:pPr>
+        <w:pStyle w:val="Default"/>
+        <w:rPr>
+          <w:sz w:val="22"/>
+          <w:szCs w:val="22"/>
+        </w:rPr>
+      </w:pPr>
+      <w:proofErr w:type="gramStart"/>
+      <w:r>
+        <w:rPr>
+          <w:rFonts w:ascii="Courier New" w:hAnsi="Courier New" w:cs="Courier New"/>
+          <w:sz w:val="22"/>
+          <w:szCs w:val="22"/>
+        </w:rPr>
+        <w:t>o</w:t>
+      </w:r>
+      <w:proofErr w:type="gramEnd"/>
+      <w:r>
+        <w:rPr>
+          <w:rFonts w:ascii="Courier New" w:hAnsi="Courier New" w:cs="Courier New"/>
+          <w:sz w:val="22"/>
+          <w:szCs w:val="22"/>
+        </w:rPr>
+        <w:t xml:space="preserve"> </w:t>
+      </w:r>
+      <w:r>
+        <w:rPr>
+          <w:sz w:val="22"/>
+          <w:szCs w:val="22"/>
+        </w:rPr>
+        <w:t xml:space="preserve">REGISTER </w:t>
+      </w:r>
+    </w:p>
+    <w:p>
+      <w:pPr>
+        <w:spacing w:before="240"/>
+        <w:jc w:val="both"/>
+        <w:sectPr>
+          <w:type w:val="continuous"/>
+          <w:pgSz w:w="11906" w:h="16838"/>
+          <w:pgMar w:top="1440" w:right="1440" w:bottom="1440" w:left="1440" w:header="709" w:footer="709" w:gutter="0"/>
+          <w:cols w:num="2" w:space="708"/>
+          <w:titlePg/>
+          <w:docGrid w:linePitch="360"/>
+        </w:sectPr>
+      </w:pPr>
+    </w:p>
+    <w:p>
+      <w:pPr>
+        <w:spacing w:before="240"/>
+        <w:jc w:val="both"/>
+      </w:pPr>
+    </w:p>
+    <w:p>
+      <w:pPr>
+        <w:keepNext/>
+        <w:spacing w:before="240"/>
+        <w:ind w:firstLine="357"/>
+        <w:jc w:val="both"/>
+      </w:pPr>
+      <w:r>
+        <w:rPr>
+          <w:noProof/>
+          <w:lang w:eastAsia="en-GB"/>
+        </w:rPr>
+        <w:drawing>
+          <wp:inline distT="0" distB="0" distL="0" distR="0" wp14:anchorId="4CCC1E22" wp14:editId="4DACD245">
+            <wp:extent cx="5367130" cy="5023030"/>
+            <wp:effectExtent l="0" t="0" r="5080" b="6350"/>
+            <wp:docPr id="11" name="Picture 11"/>
+            <wp:cNvGraphicFramePr>
+              <a:graphicFrameLocks xmlns:a="http://schemas.openxmlformats.org/drawingml/2006/main" noChangeAspect="1"/>
+            </wp:cNvGraphicFramePr>
+            <a:graphic xmlns:a="http://schemas.openxmlformats.org/drawingml/2006/main">
+              <a:graphicData uri="http://schemas.openxmlformats.org/drawingml/2006/picture">
+                <pic:pic xmlns:pic="http://schemas.openxmlformats.org/drawingml/2006/picture">
+                  <pic:nvPicPr>
+                    <pic:cNvPr id="0" name="Picture 6"/>
+                    <pic:cNvPicPr>
+                      <a:picLocks noChangeAspect="1" noChangeArrowheads="1"/>
+                    </pic:cNvPicPr>
+                  </pic:nvPicPr>
+                  <pic:blipFill>
+                    <a:blip r:embed="rId13">
+                      <a:extLst>
+                        <a:ext uri="{28A0092B-C50C-407E-A947-70E740481C1C}">
+                          <a14:useLocalDpi xmlns:a14="http://schemas.microsoft.com/office/drawing/2010/main" val="0"/>
+                        </a:ext>
+                      </a:extLst>
+                    </a:blip>
+                    <a:srcRect/>
+                    <a:stretch>
+                      <a:fillRect/>
+                    </a:stretch>
+                  </pic:blipFill>
+                  <pic:spPr bwMode="auto">
+                    <a:xfrm>
+                      <a:off x="0" y="0"/>
+                      <a:ext cx="5398966" cy="5052825"/>
+                    </a:xfrm>
+                    <a:prstGeom prst="rect">
+                      <a:avLst/>
+                    </a:prstGeom>
+                    <a:noFill/>
+                    <a:ln>
+                      <a:noFill/>
+                    </a:ln>
+                  </pic:spPr>
+                </pic:pic>
+              </a:graphicData>
+            </a:graphic>
+          </wp:inline>
+        </w:drawing>
+      </w:r>
+    </w:p>
+    <w:p>
+      <w:pPr>
+        <w:pStyle w:val="Caption"/>
+        <w:jc w:val="center"/>
+      </w:pPr>
+      <w:r>
+        <w:t xml:space="preserve">Figure </w:t>
+      </w:r>
+      <w:fldSimple w:instr=" SEQ Figure \* ARABIC ">
+        <w:r>
+          <w:rPr>
+            <w:noProof/>
+          </w:rPr>
+          <w:t>2</w:t>
+        </w:r>
+      </w:fldSimple>
+      <w:r>
+        <w:t xml:space="preserve"> - Logical IDM schema</w:t>
+      </w:r>
+    </w:p>
+    <w:p>
+      <w:pPr>
+        <w:jc w:val="both"/>
+      </w:pPr>
+      <w:r>
+        <w:tab/>
+      </w:r>
+      <w:r>
+        <w:t>Besides content dialogue acts</w:t>
+      </w:r>
+      <w:r>
+        <w:t xml:space="preserve"> which further describe our topics and multiple topics, in L-IDM schema we </w:t>
+      </w:r>
+      <w:r>
+        <w:t>m</w:t>
+      </w:r>
+      <w:r>
+        <w:t xml:space="preserve">ay </w:t>
+      </w:r>
+      <w:r>
+        <w:t xml:space="preserve">also pay attention to Relevant </w:t>
+      </w:r>
+      <w:r>
+        <w:t>R</w:t>
+      </w:r>
+      <w:r>
+        <w:t xml:space="preserve">elations that </w:t>
+      </w:r>
+      <w:r>
+        <w:t>have cardinality value</w:t>
+      </w:r>
+      <w:r>
+        <w:t xml:space="preserve"> above one</w:t>
+      </w:r>
+      <w:r>
+        <w:t>.</w:t>
+      </w:r>
+      <w:r>
+        <w:t xml:space="preserve"> Relevant relations that have cardinality equal to one are simple to implement, one simple link leading to other side of relation. The ones with cardinality above one require an additional transitional page in P-IDM schema. More about it in next section.</w:t>
+      </w:r>
+      <w:r>
+        <w:br w:type="page"/>
+      </w:r>
+    </w:p>
+    <w:p>
+      <w:pPr>
+        <w:pStyle w:val="Heading1"/>
+        <w:numPr>
+          <w:ilvl w:val="0"/>
+          <w:numId w:val="44"/>
+        </w:numPr>
+      </w:pPr>
+      <w:r>
+        <w:lastRenderedPageBreak/>
+        <w:t>Page design (P-IDM)</w:t>
+      </w:r>
+    </w:p>
+    <w:p>
+      <w:pPr>
+        <w:jc w:val="center"/>
+      </w:pPr>
+      <w:r>
+        <w:rPr>
+          <w:noProof/>
+          <w:lang w:eastAsia="en-GB"/>
+        </w:rPr>
+        <w:drawing>
+          <wp:inline distT="0" distB="0" distL="0" distR="0">
+            <wp:extent cx="6540053" cy="3737085"/>
+            <wp:effectExtent l="0" t="0" r="0" b="0"/>
+            <wp:docPr id="13" name="Picture 13"/>
+            <wp:cNvGraphicFramePr>
+              <a:graphicFrameLocks xmlns:a="http://schemas.openxmlformats.org/drawingml/2006/main" noChangeAspect="1"/>
+            </wp:cNvGraphicFramePr>
+            <a:graphic xmlns:a="http://schemas.openxmlformats.org/drawingml/2006/main">
+              <a:graphicData uri="http://schemas.openxmlformats.org/drawingml/2006/picture">
+                <pic:pic xmlns:pic="http://schemas.openxmlformats.org/drawingml/2006/picture">
+                  <pic:nvPicPr>
+                    <pic:cNvPr id="0" name="Picture 8"/>
+                    <pic:cNvPicPr>
+                      <a:picLocks noChangeAspect="1" noChangeArrowheads="1"/>
+                    </pic:cNvPicPr>
+                  </pic:nvPicPr>
+                  <pic:blipFill>
+                    <a:blip r:embed="rId14">
+                      <a:extLst>
+                        <a:ext uri="{28A0092B-C50C-407E-A947-70E740481C1C}">
+                          <a14:useLocalDpi xmlns:a14="http://schemas.microsoft.com/office/drawing/2010/main" val="0"/>
+                        </a:ext>
+                      </a:extLst>
+                    </a:blip>
+                    <a:srcRect/>
+                    <a:stretch>
+                      <a:fillRect/>
+                    </a:stretch>
+                  </pic:blipFill>
+                  <pic:spPr bwMode="auto">
+                    <a:xfrm>
+                      <a:off x="0" y="0"/>
+                      <a:ext cx="6547524" cy="3741354"/>
+                    </a:xfrm>
+                    <a:prstGeom prst="rect">
+                      <a:avLst/>
+                    </a:prstGeom>
+                    <a:noFill/>
+                    <a:ln>
+                      <a:noFill/>
+                    </a:ln>
+                  </pic:spPr>
+                </pic:pic>
+              </a:graphicData>
+            </a:graphic>
+          </wp:inline>
+        </w:drawing>
+      </w:r>
+    </w:p>
+    <w:p>
+      <w:pPr>
+        <w:ind w:firstLine="720"/>
+        <w:jc w:val="both"/>
+      </w:pPr>
+      <w:r>
+        <w:t>In P-IDM our attention is focused on the implementation of our web application. We need to convert entities from L-IDM schema to real html pages (at least to their high-level structures) and navigation links that will consist our P-IDM schema. The cross symbol next to page represent that that page is a landmark, that is, a page that is always accessible through navigation menu no matter on which page we are positioned. For simple pages on the right there is not much to say, but some pages on the left require more thorough explanation.</w:t>
+      </w:r>
+    </w:p>
+    <w:p>
+      <w:pPr>
+        <w:ind w:firstLine="720"/>
+        <w:jc w:val="both"/>
+      </w:pPr>
+      <w:r>
+        <w:t xml:space="preserve">For example, </w:t>
+      </w:r>
+      <w:r>
+        <w:t xml:space="preserve">a group of pages in a dashed rectangle are also a landmark. Once the user click on that landmark the arrow leads him to default page “All courses by category”. That page is transition page which shows all categories and their respective courses. The user can click on some of the categories and he will be navigated to page “Category” where he can get more information about the concrete category and </w:t>
+      </w:r>
+      <w:r>
+        <w:t xml:space="preserve">instructors that teach courses for that category.  Concrete instructor can be reached from that page or from landmarked transitional page “All instructors”. This dashed group has A2A pattern, which means that all pages in a group are connected by navigational links among each other. </w:t>
+      </w:r>
+    </w:p>
+    <w:p>
+      <w:pPr>
+        <w:ind w:firstLine="720"/>
+        <w:jc w:val="both"/>
+      </w:pPr>
+      <w:r>
+        <w:t>Testimonials are represented as</w:t>
+      </w:r>
+      <w:r>
+        <w:t xml:space="preserve"> a</w:t>
+      </w:r>
+      <w:r>
+        <w:t xml:space="preserve"> regular Topic page, except that they have navigational pattern “Guided tour” implemented for scrolling among concrete testimonials.</w:t>
+      </w:r>
+      <w:r>
+        <w:t xml:space="preserve"> </w:t>
+      </w:r>
+    </w:p>
+    <w:p>
+      <w:pPr>
+        <w:ind w:firstLine="720"/>
+        <w:jc w:val="both"/>
+      </w:pPr>
+      <w:r>
+        <w:t xml:space="preserve">(Concrete) Rooms are also represented as </w:t>
+      </w:r>
+      <w:r>
+        <w:t xml:space="preserve">a </w:t>
+      </w:r>
+      <w:r>
+        <w:t xml:space="preserve">Topic page, and in addition they are </w:t>
+      </w:r>
+      <w:r>
+        <w:t>fully connected among each other (A2A). Each concrete room page is accessible from another one.</w:t>
+      </w:r>
+    </w:p>
+    <w:p>
+      <w:pPr>
+        <w:ind w:firstLine="720"/>
+        <w:jc w:val="both"/>
+      </w:pPr>
+      <w:r>
+        <w:t xml:space="preserve">Somebody may ask why </w:t>
+      </w:r>
+      <w:r>
+        <w:t>there are</w:t>
+      </w:r>
+      <w:r>
+        <w:t xml:space="preserve"> single pages in a dashed group (e.g. Course, Category, Instructor, and Room). Those are pages that have cardinality</w:t>
+      </w:r>
+      <w:r>
+        <w:t xml:space="preserve"> greater than one, implying that there are </w:t>
+      </w:r>
+      <w:r>
+        <w:t>multiple pages of the same type grouped in our rectangle.</w:t>
+      </w:r>
+    </w:p>
+    <w:p>
+      <w:pPr>
+        <w:ind w:firstLine="720"/>
+        <w:jc w:val="both"/>
+      </w:pPr>
+      <w:r>
+        <w:lastRenderedPageBreak/>
+        <w:t>Observing navigational arrows, we can notice that some of them are unidirectional and some of them are bidirectional. The bidirectional link provides us the possibility to return back to the page from where we came.</w:t>
+      </w:r>
+    </w:p>
+    <w:p>
+      <w:pPr>
+        <w:pStyle w:val="Heading1"/>
+        <w:numPr>
+          <w:ilvl w:val="0"/>
+          <w:numId w:val="44"/>
+        </w:numPr>
+      </w:pPr>
+      <w:r>
+        <w:t xml:space="preserve">Interactive </w:t>
+      </w:r>
+      <w:proofErr w:type="spellStart"/>
+      <w:r>
+        <w:t>Mockup</w:t>
+      </w:r>
+      <w:proofErr w:type="spellEnd"/>
+    </w:p>
+    <w:p>
+      <w:pPr>
+        <w:ind w:firstLine="720"/>
+        <w:jc w:val="both"/>
+      </w:pPr>
+      <w:bookmarkStart w:id="11" w:name="_GoBack"/>
       <w:bookmarkEnd w:id="11"/>
-      <w:bookmarkEnd w:id="12"/>
-      <w:bookmarkEnd w:id="13"/>
-    </w:p>
-    <w:p>
-      <w:pPr>
-        <w:pStyle w:val="ListParagraph"/>
-      </w:pPr>
-    </w:p>
-    <w:p>
-      <w:pPr>
-        <w:pStyle w:val="ListParagraph"/>
-      </w:pPr>
-    </w:p>
-    <w:p>
-      <w:pPr>
-        <w:pStyle w:val="ListParagraph"/>
-      </w:pPr>
-    </w:p>
-    <w:p>
-      <w:pPr>
-        <w:pStyle w:val="ListParagraph"/>
-      </w:pPr>
-    </w:p>
-    <w:p>
-      <w:pPr>
-        <w:pStyle w:val="ListParagraph"/>
-      </w:pPr>
     </w:p>
     <w:tbl>
       <w:tblPr>
@@ -1543,8 +4061,8 @@
         <w:tblLook w:val="04A0" w:firstRow="1" w:lastRow="0" w:firstColumn="1" w:lastColumn="0" w:noHBand="0" w:noVBand="1"/>
       </w:tblPr>
       <w:tblGrid>
-        <w:gridCol w:w="4145"/>
-        <w:gridCol w:w="4151"/>
+        <w:gridCol w:w="4383"/>
+        <w:gridCol w:w="4384"/>
       </w:tblGrid>
       <w:tr>
         <w:tc>
@@ -1624,7 +4142,15 @@
                 <w:sz w:val="24"/>
                 <w:szCs w:val="24"/>
               </w:rPr>
-              <w:t>Stolic Nemanja</w:t>
+              <w:t>Nemanja</w:t>
+            </w:r>
+            <w:r>
+              <w:rPr>
+                <w:rFonts w:ascii="Times New Roman" w:hAnsi="Times New Roman" w:cs="Times New Roman"/>
+                <w:sz w:val="24"/>
+                <w:szCs w:val="24"/>
+              </w:rPr>
+              <w:t xml:space="preserve"> Stolic</w:t>
             </w:r>
           </w:p>
         </w:tc>
@@ -1649,7 +4175,15 @@
                 <w:sz w:val="24"/>
                 <w:szCs w:val="24"/>
               </w:rPr>
-              <w:t>30 hours</w:t>
+              <w:t>2</w:t>
+            </w:r>
+            <w:r>
+              <w:rPr>
+                <w:rFonts w:ascii="Times New Roman" w:hAnsi="Times New Roman" w:cs="Times New Roman"/>
+                <w:sz w:val="24"/>
+                <w:szCs w:val="24"/>
+              </w:rPr>
+              <w:t>0 hours</w:t>
             </w:r>
           </w:p>
         </w:tc>
@@ -1721,7 +4255,15 @@
                 <w:sz w:val="24"/>
                 <w:szCs w:val="24"/>
               </w:rPr>
-              <w:t>30 hours</w:t>
+              <w:t>2</w:t>
+            </w:r>
+            <w:r>
+              <w:rPr>
+                <w:rFonts w:ascii="Times New Roman" w:hAnsi="Times New Roman" w:cs="Times New Roman"/>
+                <w:sz w:val="24"/>
+                <w:szCs w:val="24"/>
+              </w:rPr>
+              <w:t>0 hours</w:t>
             </w:r>
           </w:p>
         </w:tc>
@@ -1729,38 +4271,18 @@
     </w:tbl>
     <w:p>
       <w:pPr>
-        <w:pStyle w:val="ListParagraph"/>
-        <w:spacing w:line="360" w:lineRule="auto"/>
         <w:rPr>
           <w:rFonts w:ascii="Times New Roman" w:hAnsi="Times New Roman" w:cs="Times New Roman"/>
           <w:sz w:val="24"/>
-          <w:szCs w:val="24"/>
-        </w:rPr>
-      </w:pPr>
-    </w:p>
-    <w:p>
-      <w:pPr>
-        <w:spacing w:line="360" w:lineRule="auto"/>
-        <w:rPr>
-          <w:rFonts w:ascii="Times New Roman" w:hAnsi="Times New Roman" w:cs="Times New Roman"/>
-          <w:sz w:val="24"/>
-          <w:szCs w:val="24"/>
-        </w:rPr>
-      </w:pPr>
-    </w:p>
-    <w:p>
-      <w:pPr>
-        <w:rPr>
-          <w:rFonts w:ascii="Times New Roman" w:hAnsi="Times New Roman" w:cs="Times New Roman"/>
-          <w:sz w:val="24"/>
         </w:rPr>
       </w:pPr>
     </w:p>
     <w:sectPr>
-      <w:footerReference w:type="default" r:id="rId10"/>
+      <w:type w:val="continuous"/>
       <w:pgSz w:w="11906" w:h="16838"/>
-      <w:pgMar w:top="1440" w:right="1440" w:bottom="1440" w:left="1440" w:header="708" w:footer="708" w:gutter="0"/>
+      <w:pgMar w:top="1440" w:right="1416" w:bottom="1440" w:left="993" w:header="709" w:footer="709" w:gutter="0"/>
       <w:cols w:space="708"/>
+      <w:titlePg/>
       <w:docGrid w:linePitch="360"/>
     </w:sectPr>
   </w:body>
@@ -1874,6 +4396,73 @@
 </w:footnotes>
 </file>
 
+<file path=word/header1.xml><?xml version="1.0" encoding="utf-8"?>
+<w:hdr xmlns:wpc="http://schemas.microsoft.com/office/word/2010/wordprocessingCanvas" xmlns:mc="http://schemas.openxmlformats.org/markup-compatibility/2006" xmlns:o="urn:schemas-microsoft-com:office:office" xmlns:r="http://schemas.openxmlformats.org/officeDocument/2006/relationships" xmlns:m="http://schemas.openxmlformats.org/officeDocument/2006/math" xmlns:v="urn:schemas-microsoft-com:vml" xmlns:wp14="http://schemas.microsoft.com/office/word/2010/wordprocessingDrawing" xmlns:wp="http://schemas.openxmlformats.org/drawingml/2006/wordprocessingDrawing" xmlns:w10="urn:schemas-microsoft-com:office:word" xmlns:w="http://schemas.openxmlformats.org/wordprocessingml/2006/main" xmlns:w14="http://schemas.microsoft.com/office/word/2010/wordml" xmlns:w15="http://schemas.microsoft.com/office/word/2012/wordml" xmlns:wpg="http://schemas.microsoft.com/office/word/2010/wordprocessingGroup" xmlns:wpi="http://schemas.microsoft.com/office/word/2010/wordprocessingInk" xmlns:wne="http://schemas.microsoft.com/office/word/2006/wordml" xmlns:wps="http://schemas.microsoft.com/office/word/2010/wordprocessingShape" mc:Ignorable="w14 w15 wp14">
+  <w:p>
+    <w:pPr>
+      <w:jc w:val="right"/>
+      <w:rPr>
+        <w:rFonts w:ascii="Times New Roman" w:hAnsi="Times New Roman" w:cs="Times New Roman"/>
+        <w:sz w:val="24"/>
+      </w:rPr>
+    </w:pPr>
+    <w:r>
+      <w:rPr>
+        <w:rFonts w:ascii="Times New Roman" w:hAnsi="Times New Roman" w:cs="Times New Roman"/>
+        <w:sz w:val="24"/>
+      </w:rPr>
+      <w:t>Nemanja Stolic    814842</w:t>
+    </w:r>
+  </w:p>
+  <w:p>
+    <w:pPr>
+      <w:jc w:val="right"/>
+      <w:rPr>
+        <w:rFonts w:ascii="Times New Roman" w:hAnsi="Times New Roman" w:cs="Times New Roman"/>
+        <w:sz w:val="24"/>
+      </w:rPr>
+    </w:pPr>
+    <w:proofErr w:type="spellStart"/>
+    <w:r>
+      <w:rPr>
+        <w:rFonts w:ascii="Times New Roman" w:hAnsi="Times New Roman" w:cs="Times New Roman"/>
+        <w:sz w:val="24"/>
+      </w:rPr>
+      <w:t>Mirjam</w:t>
+    </w:r>
+    <w:proofErr w:type="spellEnd"/>
+    <w:r>
+      <w:rPr>
+        <w:rFonts w:ascii="Times New Roman" w:hAnsi="Times New Roman" w:cs="Times New Roman"/>
+        <w:sz w:val="24"/>
+      </w:rPr>
+      <w:t xml:space="preserve"> </w:t>
+    </w:r>
+    <w:proofErr w:type="spellStart"/>
+    <w:r>
+      <w:rPr>
+        <w:rFonts w:ascii="Times New Roman" w:hAnsi="Times New Roman" w:cs="Times New Roman"/>
+        <w:sz w:val="24"/>
+      </w:rPr>
+      <w:t>Skarica</w:t>
+    </w:r>
+    <w:proofErr w:type="spellEnd"/>
+    <w:r>
+      <w:rPr>
+        <w:rFonts w:ascii="Times New Roman" w:hAnsi="Times New Roman" w:cs="Times New Roman"/>
+        <w:sz w:val="24"/>
+      </w:rPr>
+      <w:t xml:space="preserve">    8*****</w:t>
+    </w:r>
+  </w:p>
+  <w:p>
+    <w:pPr>
+      <w:pStyle w:val="Header"/>
+    </w:pPr>
+  </w:p>
+</w:hdr>
+</file>
+
 <file path=word/numbering.xml><?xml version="1.0" encoding="utf-8"?>
 <w:numbering xmlns:wpc="http://schemas.microsoft.com/office/word/2010/wordprocessingCanvas" xmlns:mc="http://schemas.openxmlformats.org/markup-compatibility/2006" xmlns:o="urn:schemas-microsoft-com:office:office" xmlns:r="http://schemas.openxmlformats.org/officeDocument/2006/relationships" xmlns:m="http://schemas.openxmlformats.org/officeDocument/2006/math" xmlns:v="urn:schemas-microsoft-com:vml" xmlns:wp14="http://schemas.microsoft.com/office/word/2010/wordprocessingDrawing" xmlns:wp="http://schemas.openxmlformats.org/drawingml/2006/wordprocessingDrawing" xmlns:w10="urn:schemas-microsoft-com:office:word" xmlns:w="http://schemas.openxmlformats.org/wordprocessingml/2006/main" xmlns:w14="http://schemas.microsoft.com/office/word/2010/wordml" xmlns:w15="http://schemas.microsoft.com/office/word/2012/wordml" xmlns:wpg="http://schemas.microsoft.com/office/word/2010/wordprocessingGroup" xmlns:wpi="http://schemas.microsoft.com/office/word/2010/wordprocessingInk" xmlns:wne="http://schemas.microsoft.com/office/word/2006/wordml" xmlns:wps="http://schemas.microsoft.com/office/word/2010/wordprocessingShape" mc:Ignorable="w14 w15 wp14">
   <w:abstractNum w:abstractNumId="0">
@@ -2176,6 +4765,92 @@
     </w:lvl>
   </w:abstractNum>
   <w:abstractNum w:abstractNumId="3">
+    <w:nsid w:val="0B8F298D"/>
+    <w:multiLevelType w:val="hybridMultilevel"/>
+    <w:tmpl w:val="97202A2A"/>
+    <w:lvl w:ilvl="0" w:tplc="0809000F">
+      <w:start w:val="1"/>
+      <w:numFmt w:val="decimal"/>
+      <w:lvlText w:val="%1."/>
+      <w:lvlJc w:val="left"/>
+      <w:pPr>
+        <w:ind w:left="720" w:hanging="360"/>
+      </w:pPr>
+    </w:lvl>
+    <w:lvl w:ilvl="1" w:tplc="08090019" w:tentative="1">
+      <w:start w:val="1"/>
+      <w:numFmt w:val="lowerLetter"/>
+      <w:lvlText w:val="%2."/>
+      <w:lvlJc w:val="left"/>
+      <w:pPr>
+        <w:ind w:left="1440" w:hanging="360"/>
+      </w:pPr>
+    </w:lvl>
+    <w:lvl w:ilvl="2" w:tplc="0809001B" w:tentative="1">
+      <w:start w:val="1"/>
+      <w:numFmt w:val="lowerRoman"/>
+      <w:lvlText w:val="%3."/>
+      <w:lvlJc w:val="right"/>
+      <w:pPr>
+        <w:ind w:left="2160" w:hanging="180"/>
+      </w:pPr>
+    </w:lvl>
+    <w:lvl w:ilvl="3" w:tplc="0809000F" w:tentative="1">
+      <w:start w:val="1"/>
+      <w:numFmt w:val="decimal"/>
+      <w:lvlText w:val="%4."/>
+      <w:lvlJc w:val="left"/>
+      <w:pPr>
+        <w:ind w:left="2880" w:hanging="360"/>
+      </w:pPr>
+    </w:lvl>
+    <w:lvl w:ilvl="4" w:tplc="08090019" w:tentative="1">
+      <w:start w:val="1"/>
+      <w:numFmt w:val="lowerLetter"/>
+      <w:lvlText w:val="%5."/>
+      <w:lvlJc w:val="left"/>
+      <w:pPr>
+        <w:ind w:left="3600" w:hanging="360"/>
+      </w:pPr>
+    </w:lvl>
+    <w:lvl w:ilvl="5" w:tplc="0809001B" w:tentative="1">
+      <w:start w:val="1"/>
+      <w:numFmt w:val="lowerRoman"/>
+      <w:lvlText w:val="%6."/>
+      <w:lvlJc w:val="right"/>
+      <w:pPr>
+        <w:ind w:left="4320" w:hanging="180"/>
+      </w:pPr>
+    </w:lvl>
+    <w:lvl w:ilvl="6" w:tplc="0809000F" w:tentative="1">
+      <w:start w:val="1"/>
+      <w:numFmt w:val="decimal"/>
+      <w:lvlText w:val="%7."/>
+      <w:lvlJc w:val="left"/>
+      <w:pPr>
+        <w:ind w:left="5040" w:hanging="360"/>
+      </w:pPr>
+    </w:lvl>
+    <w:lvl w:ilvl="7" w:tplc="08090019" w:tentative="1">
+      <w:start w:val="1"/>
+      <w:numFmt w:val="lowerLetter"/>
+      <w:lvlText w:val="%8."/>
+      <w:lvlJc w:val="left"/>
+      <w:pPr>
+        <w:ind w:left="5760" w:hanging="360"/>
+      </w:pPr>
+    </w:lvl>
+    <w:lvl w:ilvl="8" w:tplc="0809001B" w:tentative="1">
+      <w:start w:val="1"/>
+      <w:numFmt w:val="lowerRoman"/>
+      <w:lvlText w:val="%9."/>
+      <w:lvlJc w:val="right"/>
+      <w:pPr>
+        <w:ind w:left="6480" w:hanging="180"/>
+      </w:pPr>
+    </w:lvl>
+  </w:abstractNum>
+  <w:abstractNum w:abstractNumId="4">
     <w:nsid w:val="0EF634AB"/>
     <w:multiLevelType w:val="multilevel"/>
     <w:tmpl w:val="699AC5A6"/>
@@ -2296,7 +4971,7 @@
       </w:rPr>
     </w:lvl>
   </w:abstractNum>
-  <w:abstractNum w:abstractNumId="4">
+  <w:abstractNum w:abstractNumId="5">
     <w:nsid w:val="10E671B2"/>
     <w:multiLevelType w:val="hybridMultilevel"/>
     <w:tmpl w:val="39AE33F8"/>
@@ -2409,7 +5084,7 @@
       </w:rPr>
     </w:lvl>
   </w:abstractNum>
-  <w:abstractNum w:abstractNumId="5">
+  <w:abstractNum w:abstractNumId="6">
     <w:nsid w:val="12976489"/>
     <w:multiLevelType w:val="hybridMultilevel"/>
     <w:tmpl w:val="8ACC2632"/>
@@ -2522,7 +5197,7 @@
       </w:rPr>
     </w:lvl>
   </w:abstractNum>
-  <w:abstractNum w:abstractNumId="6">
+  <w:abstractNum w:abstractNumId="7">
     <w:nsid w:val="12C700E7"/>
     <w:multiLevelType w:val="hybridMultilevel"/>
     <w:tmpl w:val="CDF26118"/>
@@ -2634,7 +5309,7 @@
       </w:rPr>
     </w:lvl>
   </w:abstractNum>
-  <w:abstractNum w:abstractNumId="7">
+  <w:abstractNum w:abstractNumId="8">
     <w:nsid w:val="18E40988"/>
     <w:multiLevelType w:val="hybridMultilevel"/>
     <w:tmpl w:val="D48ED88A"/>
@@ -2747,7 +5422,7 @@
       </w:rPr>
     </w:lvl>
   </w:abstractNum>
-  <w:abstractNum w:abstractNumId="8">
+  <w:abstractNum w:abstractNumId="9">
     <w:nsid w:val="1C442511"/>
     <w:multiLevelType w:val="hybridMultilevel"/>
     <w:tmpl w:val="698C9202"/>
@@ -2860,7 +5535,7 @@
       </w:rPr>
     </w:lvl>
   </w:abstractNum>
-  <w:abstractNum w:abstractNumId="9">
+  <w:abstractNum w:abstractNumId="10">
     <w:nsid w:val="22E55786"/>
     <w:multiLevelType w:val="hybridMultilevel"/>
     <w:tmpl w:val="BCF0FA08"/>
@@ -2949,7 +5624,7 @@
       </w:pPr>
     </w:lvl>
   </w:abstractNum>
-  <w:abstractNum w:abstractNumId="10">
+  <w:abstractNum w:abstractNumId="11">
     <w:nsid w:val="22E861BD"/>
     <w:multiLevelType w:val="hybridMultilevel"/>
     <w:tmpl w:val="F74EFF12"/>
@@ -3062,7 +5737,7 @@
       </w:rPr>
     </w:lvl>
   </w:abstractNum>
-  <w:abstractNum w:abstractNumId="11">
+  <w:abstractNum w:abstractNumId="12">
     <w:nsid w:val="2D7821A4"/>
     <w:multiLevelType w:val="hybridMultilevel"/>
     <w:tmpl w:val="95069A0C"/>
@@ -3175,7 +5850,7 @@
       </w:rPr>
     </w:lvl>
   </w:abstractNum>
-  <w:abstractNum w:abstractNumId="12">
+  <w:abstractNum w:abstractNumId="13">
     <w:nsid w:val="308B0633"/>
     <w:multiLevelType w:val="hybridMultilevel"/>
     <w:tmpl w:val="232223C2"/>
@@ -3288,7 +5963,7 @@
       </w:rPr>
     </w:lvl>
   </w:abstractNum>
-  <w:abstractNum w:abstractNumId="13">
+  <w:abstractNum w:abstractNumId="14">
     <w:nsid w:val="35C63132"/>
     <w:multiLevelType w:val="hybridMultilevel"/>
     <w:tmpl w:val="230E242C"/>
@@ -3377,7 +6052,7 @@
       </w:pPr>
     </w:lvl>
   </w:abstractNum>
-  <w:abstractNum w:abstractNumId="14">
+  <w:abstractNum w:abstractNumId="15">
     <w:nsid w:val="3AC13C36"/>
     <w:multiLevelType w:val="hybridMultilevel"/>
     <w:tmpl w:val="33D25C4C"/>
@@ -3490,7 +6165,7 @@
       </w:rPr>
     </w:lvl>
   </w:abstractNum>
-  <w:abstractNum w:abstractNumId="15">
+  <w:abstractNum w:abstractNumId="16">
     <w:nsid w:val="423C3778"/>
     <w:multiLevelType w:val="hybridMultilevel"/>
     <w:tmpl w:val="2D28A9B0"/>
@@ -3603,7 +6278,7 @@
       </w:rPr>
     </w:lvl>
   </w:abstractNum>
-  <w:abstractNum w:abstractNumId="16">
+  <w:abstractNum w:abstractNumId="17">
     <w:nsid w:val="462710D2"/>
     <w:multiLevelType w:val="hybridMultilevel"/>
     <w:tmpl w:val="02582346"/>
@@ -3716,7 +6391,7 @@
       </w:rPr>
     </w:lvl>
   </w:abstractNum>
-  <w:abstractNum w:abstractNumId="17">
+  <w:abstractNum w:abstractNumId="18">
     <w:nsid w:val="47957118"/>
     <w:multiLevelType w:val="multilevel"/>
     <w:tmpl w:val="347007D4"/>
@@ -3837,7 +6512,7 @@
       </w:rPr>
     </w:lvl>
   </w:abstractNum>
-  <w:abstractNum w:abstractNumId="18">
+  <w:abstractNum w:abstractNumId="19">
     <w:nsid w:val="4B151733"/>
     <w:multiLevelType w:val="multilevel"/>
     <w:tmpl w:val="570A72A8"/>
@@ -3958,7 +6633,7 @@
       </w:rPr>
     </w:lvl>
   </w:abstractNum>
-  <w:abstractNum w:abstractNumId="19">
+  <w:abstractNum w:abstractNumId="20">
     <w:nsid w:val="4C077D13"/>
     <w:multiLevelType w:val="hybridMultilevel"/>
     <w:tmpl w:val="2D08D554"/>
@@ -4071,7 +6746,7 @@
       </w:rPr>
     </w:lvl>
   </w:abstractNum>
-  <w:abstractNum w:abstractNumId="20">
+  <w:abstractNum w:abstractNumId="21">
     <w:nsid w:val="4EE55B1F"/>
     <w:multiLevelType w:val="hybridMultilevel"/>
     <w:tmpl w:val="14FEB752"/>
@@ -4184,7 +6859,7 @@
       </w:rPr>
     </w:lvl>
   </w:abstractNum>
-  <w:abstractNum w:abstractNumId="21">
+  <w:abstractNum w:abstractNumId="22">
     <w:nsid w:val="502439BE"/>
     <w:multiLevelType w:val="hybridMultilevel"/>
     <w:tmpl w:val="C3E83836"/>
@@ -4297,7 +6972,7 @@
       </w:rPr>
     </w:lvl>
   </w:abstractNum>
-  <w:abstractNum w:abstractNumId="22">
+  <w:abstractNum w:abstractNumId="23">
     <w:nsid w:val="50441241"/>
     <w:multiLevelType w:val="hybridMultilevel"/>
     <w:tmpl w:val="D9B8295E"/>
@@ -4410,7 +7085,7 @@
       </w:rPr>
     </w:lvl>
   </w:abstractNum>
-  <w:abstractNum w:abstractNumId="23">
+  <w:abstractNum w:abstractNumId="24">
     <w:nsid w:val="51980455"/>
     <w:multiLevelType w:val="multilevel"/>
     <w:tmpl w:val="347007D4"/>
@@ -4531,7 +7206,7 @@
       </w:rPr>
     </w:lvl>
   </w:abstractNum>
-  <w:abstractNum w:abstractNumId="24">
+  <w:abstractNum w:abstractNumId="25">
     <w:nsid w:val="53E83267"/>
     <w:multiLevelType w:val="multilevel"/>
     <w:tmpl w:val="B04AA5AC"/>
@@ -4652,7 +7327,7 @@
       </w:rPr>
     </w:lvl>
   </w:abstractNum>
-  <w:abstractNum w:abstractNumId="25">
+  <w:abstractNum w:abstractNumId="26">
     <w:nsid w:val="55184CCE"/>
     <w:multiLevelType w:val="hybridMultilevel"/>
     <w:tmpl w:val="70D06A6A"/>
@@ -4765,7 +7440,7 @@
       </w:rPr>
     </w:lvl>
   </w:abstractNum>
-  <w:abstractNum w:abstractNumId="26">
+  <w:abstractNum w:abstractNumId="27">
     <w:nsid w:val="55E323C9"/>
     <w:multiLevelType w:val="multilevel"/>
     <w:tmpl w:val="347007D4"/>
@@ -4886,7 +7561,7 @@
       </w:rPr>
     </w:lvl>
   </w:abstractNum>
-  <w:abstractNum w:abstractNumId="27">
+  <w:abstractNum w:abstractNumId="28">
     <w:nsid w:val="56890B97"/>
     <w:multiLevelType w:val="hybridMultilevel"/>
     <w:tmpl w:val="9804615C"/>
@@ -4999,7 +7674,7 @@
       </w:rPr>
     </w:lvl>
   </w:abstractNum>
-  <w:abstractNum w:abstractNumId="28">
+  <w:abstractNum w:abstractNumId="29">
     <w:nsid w:val="573E3141"/>
     <w:multiLevelType w:val="hybridMultilevel"/>
     <w:tmpl w:val="05DC4A26"/>
@@ -5088,7 +7763,7 @@
       </w:pPr>
     </w:lvl>
   </w:abstractNum>
-  <w:abstractNum w:abstractNumId="29">
+  <w:abstractNum w:abstractNumId="30">
     <w:nsid w:val="5A245490"/>
     <w:multiLevelType w:val="multilevel"/>
     <w:tmpl w:val="B6A204BA"/>
@@ -5209,7 +7884,7 @@
       </w:rPr>
     </w:lvl>
   </w:abstractNum>
-  <w:abstractNum w:abstractNumId="30">
+  <w:abstractNum w:abstractNumId="31">
     <w:nsid w:val="5F3D787F"/>
     <w:multiLevelType w:val="multilevel"/>
     <w:tmpl w:val="347007D4"/>
@@ -5330,7 +8005,7 @@
       </w:rPr>
     </w:lvl>
   </w:abstractNum>
-  <w:abstractNum w:abstractNumId="31">
+  <w:abstractNum w:abstractNumId="32">
     <w:nsid w:val="5FA63C92"/>
     <w:multiLevelType w:val="hybridMultilevel"/>
     <w:tmpl w:val="7FF41686"/>
@@ -5443,7 +8118,7 @@
       </w:rPr>
     </w:lvl>
   </w:abstractNum>
-  <w:abstractNum w:abstractNumId="32">
+  <w:abstractNum w:abstractNumId="33">
     <w:nsid w:val="608F1241"/>
     <w:multiLevelType w:val="multilevel"/>
     <w:tmpl w:val="160A051A"/>
@@ -5556,7 +8231,7 @@
       </w:rPr>
     </w:lvl>
   </w:abstractNum>
-  <w:abstractNum w:abstractNumId="33">
+  <w:abstractNum w:abstractNumId="34">
     <w:nsid w:val="61A40980"/>
     <w:multiLevelType w:val="hybridMultilevel"/>
     <w:tmpl w:val="616E168A"/>
@@ -5669,7 +8344,7 @@
       </w:rPr>
     </w:lvl>
   </w:abstractNum>
-  <w:abstractNum w:abstractNumId="34">
+  <w:abstractNum w:abstractNumId="35">
     <w:nsid w:val="65496A93"/>
     <w:multiLevelType w:val="multilevel"/>
     <w:tmpl w:val="347007D4"/>
@@ -5790,7 +8465,7 @@
       </w:rPr>
     </w:lvl>
   </w:abstractNum>
-  <w:abstractNum w:abstractNumId="35">
+  <w:abstractNum w:abstractNumId="36">
     <w:nsid w:val="66104BAF"/>
     <w:multiLevelType w:val="hybridMultilevel"/>
     <w:tmpl w:val="11A8AEAC"/>
@@ -5879,7 +8554,7 @@
       </w:pPr>
     </w:lvl>
   </w:abstractNum>
-  <w:abstractNum w:abstractNumId="36">
+  <w:abstractNum w:abstractNumId="37">
     <w:nsid w:val="67433DEB"/>
     <w:multiLevelType w:val="hybridMultilevel"/>
     <w:tmpl w:val="A8C07C78"/>
@@ -5968,7 +8643,7 @@
       </w:pPr>
     </w:lvl>
   </w:abstractNum>
-  <w:abstractNum w:abstractNumId="37">
+  <w:abstractNum w:abstractNumId="38">
     <w:nsid w:val="681A6A71"/>
     <w:multiLevelType w:val="hybridMultilevel"/>
     <w:tmpl w:val="88ACC8F6"/>
@@ -6081,7 +8756,7 @@
       </w:rPr>
     </w:lvl>
   </w:abstractNum>
-  <w:abstractNum w:abstractNumId="38">
+  <w:abstractNum w:abstractNumId="39">
     <w:nsid w:val="6A422C53"/>
     <w:multiLevelType w:val="hybridMultilevel"/>
     <w:tmpl w:val="C680BCD8"/>
@@ -6193,7 +8868,7 @@
       </w:rPr>
     </w:lvl>
   </w:abstractNum>
-  <w:abstractNum w:abstractNumId="39">
+  <w:abstractNum w:abstractNumId="40">
     <w:nsid w:val="73473C8D"/>
     <w:multiLevelType w:val="hybridMultilevel"/>
     <w:tmpl w:val="40AA13A2"/>
@@ -6306,7 +8981,7 @@
       </w:rPr>
     </w:lvl>
   </w:abstractNum>
-  <w:abstractNum w:abstractNumId="40">
+  <w:abstractNum w:abstractNumId="41">
     <w:nsid w:val="768C311B"/>
     <w:multiLevelType w:val="hybridMultilevel"/>
     <w:tmpl w:val="07640BCE"/>
@@ -6395,7 +9070,7 @@
       </w:pPr>
     </w:lvl>
   </w:abstractNum>
-  <w:abstractNum w:abstractNumId="41">
+  <w:abstractNum w:abstractNumId="42">
     <w:nsid w:val="78314BBF"/>
     <w:multiLevelType w:val="multilevel"/>
     <w:tmpl w:val="347007D4"/>
@@ -6516,7 +9191,7 @@
       </w:rPr>
     </w:lvl>
   </w:abstractNum>
-  <w:abstractNum w:abstractNumId="42">
+  <w:abstractNum w:abstractNumId="43">
     <w:nsid w:val="7B955FDB"/>
     <w:multiLevelType w:val="hybridMultilevel"/>
     <w:tmpl w:val="54E8AC30"/>
@@ -6606,133 +9281,136 @@
     </w:lvl>
   </w:abstractNum>
   <w:num w:numId="1">
+    <w:abstractNumId w:val="35"/>
+  </w:num>
+  <w:num w:numId="2">
+    <w:abstractNumId w:val="21"/>
+  </w:num>
+  <w:num w:numId="3">
+    <w:abstractNumId w:val="12"/>
+  </w:num>
+  <w:num w:numId="4">
+    <w:abstractNumId w:val="15"/>
+  </w:num>
+  <w:num w:numId="5">
+    <w:abstractNumId w:val="38"/>
+  </w:num>
+  <w:num w:numId="6">
+    <w:abstractNumId w:val="20"/>
+  </w:num>
+  <w:num w:numId="7">
+    <w:abstractNumId w:val="4"/>
+  </w:num>
+  <w:num w:numId="8">
+    <w:abstractNumId w:val="29"/>
+  </w:num>
+  <w:num w:numId="9">
+    <w:abstractNumId w:val="16"/>
+  </w:num>
+  <w:num w:numId="10">
+    <w:abstractNumId w:val="22"/>
+  </w:num>
+  <w:num w:numId="11">
+    <w:abstractNumId w:val="17"/>
+  </w:num>
+  <w:num w:numId="12">
+    <w:abstractNumId w:val="13"/>
+  </w:num>
+  <w:num w:numId="13">
+    <w:abstractNumId w:val="6"/>
+  </w:num>
+  <w:num w:numId="14">
+    <w:abstractNumId w:val="7"/>
+  </w:num>
+  <w:num w:numId="15">
+    <w:abstractNumId w:val="5"/>
+  </w:num>
+  <w:num w:numId="16">
+    <w:abstractNumId w:val="9"/>
+  </w:num>
+  <w:num w:numId="17">
     <w:abstractNumId w:val="34"/>
   </w:num>
-  <w:num w:numId="2">
-    <w:abstractNumId w:val="20"/>
-  </w:num>
-  <w:num w:numId="3">
-    <w:abstractNumId w:val="11"/>
-  </w:num>
-  <w:num w:numId="4">
-    <w:abstractNumId w:val="14"/>
-  </w:num>
-  <w:num w:numId="5">
-    <w:abstractNumId w:val="37"/>
-  </w:num>
-  <w:num w:numId="6">
-    <w:abstractNumId w:val="19"/>
-  </w:num>
-  <w:num w:numId="7">
-    <w:abstractNumId w:val="3"/>
-  </w:num>
-  <w:num w:numId="8">
-    <w:abstractNumId w:val="28"/>
-  </w:num>
-  <w:num w:numId="9">
-    <w:abstractNumId w:val="15"/>
-  </w:num>
-  <w:num w:numId="10">
-    <w:abstractNumId w:val="21"/>
-  </w:num>
-  <w:num w:numId="11">
-    <w:abstractNumId w:val="16"/>
-  </w:num>
-  <w:num w:numId="12">
-    <w:abstractNumId w:val="12"/>
-  </w:num>
-  <w:num w:numId="13">
-    <w:abstractNumId w:val="5"/>
-  </w:num>
-  <w:num w:numId="14">
-    <w:abstractNumId w:val="6"/>
-  </w:num>
-  <w:num w:numId="15">
-    <w:abstractNumId w:val="4"/>
-  </w:num>
-  <w:num w:numId="16">
+  <w:num w:numId="18">
     <w:abstractNumId w:val="8"/>
   </w:num>
-  <w:num w:numId="17">
-    <w:abstractNumId w:val="33"/>
-  </w:num>
-  <w:num w:numId="18">
-    <w:abstractNumId w:val="7"/>
-  </w:num>
   <w:num w:numId="19">
-    <w:abstractNumId w:val="38"/>
+    <w:abstractNumId w:val="39"/>
   </w:num>
   <w:num w:numId="20">
     <w:abstractNumId w:val="1"/>
   </w:num>
   <w:num w:numId="21">
-    <w:abstractNumId w:val="29"/>
+    <w:abstractNumId w:val="30"/>
   </w:num>
   <w:num w:numId="22">
-    <w:abstractNumId w:val="18"/>
+    <w:abstractNumId w:val="19"/>
   </w:num>
   <w:num w:numId="23">
-    <w:abstractNumId w:val="24"/>
+    <w:abstractNumId w:val="25"/>
   </w:num>
   <w:num w:numId="24">
-    <w:abstractNumId w:val="27"/>
+    <w:abstractNumId w:val="28"/>
   </w:num>
   <w:num w:numId="25">
     <w:abstractNumId w:val="0"/>
   </w:num>
   <w:num w:numId="26">
-    <w:abstractNumId w:val="13"/>
+    <w:abstractNumId w:val="14"/>
   </w:num>
   <w:num w:numId="27">
+    <w:abstractNumId w:val="33"/>
+  </w:num>
+  <w:num w:numId="28">
+    <w:abstractNumId w:val="26"/>
+  </w:num>
+  <w:num w:numId="29">
+    <w:abstractNumId w:val="11"/>
+  </w:num>
+  <w:num w:numId="30">
+    <w:abstractNumId w:val="41"/>
+  </w:num>
+  <w:num w:numId="31">
+    <w:abstractNumId w:val="23"/>
+  </w:num>
+  <w:num w:numId="32">
+    <w:abstractNumId w:val="37"/>
+  </w:num>
+  <w:num w:numId="33">
+    <w:abstractNumId w:val="43"/>
+  </w:num>
+  <w:num w:numId="34">
+    <w:abstractNumId w:val="10"/>
+  </w:num>
+  <w:num w:numId="35">
+    <w:abstractNumId w:val="36"/>
+  </w:num>
+  <w:num w:numId="36">
     <w:abstractNumId w:val="32"/>
   </w:num>
-  <w:num w:numId="28">
-    <w:abstractNumId w:val="25"/>
-  </w:num>
-  <w:num w:numId="29">
-    <w:abstractNumId w:val="10"/>
-  </w:num>
-  <w:num w:numId="30">
+  <w:num w:numId="37">
     <w:abstractNumId w:val="40"/>
   </w:num>
-  <w:num w:numId="31">
-    <w:abstractNumId w:val="22"/>
+  <w:num w:numId="38">
+    <w:abstractNumId w:val="24"/>
   </w:num>
-  <w:num w:numId="32">
-    <w:abstractNumId w:val="36"/>
+  <w:num w:numId="39">
+    <w:abstractNumId w:val="31"/>
   </w:num>
-  <w:num w:numId="33">
+  <w:num w:numId="40">
     <w:abstractNumId w:val="42"/>
   </w:num>
-  <w:num w:numId="34">
-    <w:abstractNumId w:val="9"/>
-  </w:num>
-  <w:num w:numId="35">
-    <w:abstractNumId w:val="35"/>
-  </w:num>
-  <w:num w:numId="36">
-    <w:abstractNumId w:val="31"/>
-  </w:num>
-  <w:num w:numId="37">
-    <w:abstractNumId w:val="39"/>
-  </w:num>
-  <w:num w:numId="38">
-    <w:abstractNumId w:val="23"/>
-  </w:num>
-  <w:num w:numId="39">
-    <w:abstractNumId w:val="30"/>
-  </w:num>
-  <w:num w:numId="40">
-    <w:abstractNumId w:val="41"/>
-  </w:num>
   <w:num w:numId="41">
-    <w:abstractNumId w:val="17"/>
+    <w:abstractNumId w:val="18"/>
   </w:num>
   <w:num w:numId="42">
     <w:abstractNumId w:val="2"/>
   </w:num>
   <w:num w:numId="43">
-    <w:abstractNumId w:val="26"/>
+    <w:abstractNumId w:val="27"/>
+  </w:num>
+  <w:num w:numId="44">
+    <w:abstractNumId w:val="3"/>
   </w:num>
 </w:numbering>
 </file>
@@ -7138,11 +9816,11 @@
     <w:link w:val="Heading1Char"/>
     <w:uiPriority w:val="9"/>
     <w:qFormat/>
-    <w:rsid w:val="00CB5665"/>
+    <w:rsid w:val="002D5494"/>
     <w:pPr>
       <w:keepNext/>
       <w:keepLines/>
-      <w:spacing w:before="240" w:after="0"/>
+      <w:spacing w:before="240" w:after="240"/>
       <w:outlineLvl w:val="0"/>
     </w:pPr>
     <w:rPr>
@@ -7250,7 +9928,7 @@
     <w:basedOn w:val="DefaultParagraphFont"/>
     <w:link w:val="Heading1"/>
     <w:uiPriority w:val="9"/>
-    <w:rsid w:val="00CB5665"/>
+    <w:rsid w:val="002D5494"/>
     <w:rPr>
       <w:rFonts w:asciiTheme="majorHAnsi" w:eastAsiaTheme="majorEastAsia" w:hAnsiTheme="majorHAnsi" w:cstheme="majorBidi"/>
       <w:color w:val="2E74B5" w:themeColor="accent1" w:themeShade="BF"/>
@@ -7839,6 +10517,22 @@
       <w:szCs w:val="20"/>
     </w:rPr>
   </w:style>
+  <w:style w:type="paragraph" w:customStyle="1" w:styleId="Default">
+    <w:name w:val="Default"/>
+    <w:rsid w:val="00837885"/>
+    <w:pPr>
+      <w:autoSpaceDE w:val="0"/>
+      <w:autoSpaceDN w:val="0"/>
+      <w:adjustRightInd w:val="0"/>
+      <w:spacing w:after="0" w:line="240" w:lineRule="auto"/>
+    </w:pPr>
+    <w:rPr>
+      <w:rFonts w:ascii="Times New Roman" w:hAnsi="Times New Roman" w:cs="Times New Roman"/>
+      <w:color w:val="000000"/>
+      <w:sz w:val="24"/>
+      <w:szCs w:val="24"/>
+    </w:rPr>
+  </w:style>
 </w:styles>
 </file>
 
@@ -8108,7 +10802,7 @@
 </file>
 
 <file path=customXml/itemProps1.xml><?xml version="1.0" encoding="utf-8"?>
-<ds:datastoreItem xmlns:ds="http://schemas.openxmlformats.org/officeDocument/2006/customXml" ds:itemID="{91B6A953-706E-4D44-8CA7-67911FA924E9}">
+<ds:datastoreItem xmlns:ds="http://schemas.openxmlformats.org/officeDocument/2006/customXml" ds:itemID="{45DBD405-5C2B-43E8-B67F-07F741F5DB7F}">
   <ds:schemaRefs>
     <ds:schemaRef ds:uri="http://schemas.openxmlformats.org/officeDocument/2006/bibliography"/>
   </ds:schemaRefs>

</xml_diff>